<commit_message>
Modified the file Intra Analysis Summary
</commit_message>
<xml_diff>
--- a/2016 Intra Manifesto Analysis/Intra Analysis Summary - Group B.docx
+++ b/2016 Intra Manifesto Analysis/Intra Analysis Summary - Group B.docx
@@ -487,16 +487,8 @@
               <w:rPr>
                 <w:lang w:val="en-US"/>
               </w:rPr>
-              <w:t xml:space="preserve">Confusion </w:t>
-            </w:r>
-            <w:proofErr w:type="spellStart"/>
-            <w:r>
-              <w:rPr>
-                <w:lang w:val="en-US"/>
-              </w:rPr>
-              <w:t>Matrx</w:t>
-            </w:r>
-            <w:proofErr w:type="spellEnd"/>
+              <w:t>Confusion Matrx</w:t>
+            </w:r>
           </w:p>
           <w:p>
             <w:pPr>
@@ -1349,41 +1341,34 @@
           <w:rFonts w:ascii="Lucida Console" w:hAnsi="Lucida Console"/>
           <w:color w:val="000000"/>
         </w:rPr>
-        <w:t>OOB estimate of error rate: 34.92%</w:t>
+        <w:t xml:space="preserve">OOB estimate of error rate: 34.92%. This is quite </w:t>
       </w:r>
       <w:r>
         <w:rPr>
           <w:rFonts w:ascii="Lucida Console" w:hAnsi="Lucida Console"/>
           <w:color w:val="000000"/>
         </w:rPr>
-        <w:t xml:space="preserve">. This is quite </w:t>
+        <w:t>high</w:t>
       </w:r>
       <w:r>
         <w:rPr>
           <w:rFonts w:ascii="Lucida Console" w:hAnsi="Lucida Console"/>
           <w:color w:val="000000"/>
         </w:rPr>
-        <w:t>high</w:t>
+        <w:t xml:space="preserve"> because it is near an average</w:t>
       </w:r>
       <w:r>
         <w:rPr>
           <w:rFonts w:ascii="Lucida Console" w:hAnsi="Lucida Console"/>
           <w:color w:val="000000"/>
         </w:rPr>
-        <w:t xml:space="preserve"> because it is near an average</w:t>
+        <w:t xml:space="preserve"> point</w:t>
       </w:r>
       <w:r>
         <w:rPr>
           <w:rFonts w:ascii="Lucida Console" w:hAnsi="Lucida Console"/>
           <w:color w:val="000000"/>
         </w:rPr>
-        <w:t xml:space="preserve"> point</w:t>
-      </w:r>
-      <w:r>
-        <w:rPr>
-          <w:rFonts w:ascii="Lucida Console" w:hAnsi="Lucida Console"/>
-          <w:color w:val="000000"/>
-        </w:rPr>
         <w:t>.</w:t>
       </w:r>
     </w:p>
@@ -1401,19 +1386,7 @@
         </w:rPr>
       </w:pPr>
       <w:r>
-        <w:t xml:space="preserve">The graph on the below </w:t>
-      </w:r>
-      <w:r>
-        <w:t xml:space="preserve">shows those stop words which are most </w:t>
-      </w:r>
-      <w:r>
-        <w:t>useful in distinguishing manifestos</w:t>
-      </w:r>
-      <w:r>
-        <w:t xml:space="preserve"> from each other</w:t>
-      </w:r>
-      <w:r>
-        <w:t xml:space="preserve">. We see that the NDC Manifesto uses the words “over”, </w:t>
+        <w:t xml:space="preserve">The graph on the below shows those stop words which are most useful in distinguishing manifestos from each other. We see that the NDC Manifesto uses the words “over”, </w:t>
       </w:r>
       <w:r>
         <w:t>“</w:t>
@@ -1425,25 +1398,8 @@
         <w:t xml:space="preserve"> The words “not” and “I” are most frequently used by the PPP.</w:t>
       </w:r>
       <w:r>
-        <w:t xml:space="preserve"> Finally, t</w:t>
-      </w:r>
-      <w:r>
-        <w:t xml:space="preserve">he words </w:t>
-      </w:r>
-      <w:r>
-        <w:t>“our</w:t>
-      </w:r>
-      <w:r>
-        <w:t>” and “</w:t>
-      </w:r>
-      <w:r>
-        <w:t>is</w:t>
-      </w:r>
-      <w:r>
-        <w:t>” are most frequently used by the PPP.</w:t>
-      </w:r>
-      <w:bookmarkStart w:id="0" w:name="_GoBack"/>
-      <w:bookmarkEnd w:id="0"/>
+        <w:t xml:space="preserve"> Finally, the words “our” and “is” are most frequently used by the PPP.</w:t>
+      </w:r>
     </w:p>
     <w:p>
       <w:pPr>
@@ -1466,8 +1422,8 @@
         <w:lastRenderedPageBreak/>
         <w:drawing>
           <wp:inline distT="0" distB="0" distL="0" distR="0">
-            <wp:extent cx="4286848" cy="3458058"/>
-            <wp:effectExtent l="0" t="0" r="0" b="9525"/>
+            <wp:extent cx="5648325" cy="3905250"/>
+            <wp:effectExtent l="0" t="0" r="9525" b="0"/>
             <wp:docPr id="1" name="Picture 1"/>
             <wp:cNvGraphicFramePr>
               <a:graphicFrameLocks xmlns:a="http://schemas.openxmlformats.org/drawingml/2006/main" noChangeAspect="1"/>
@@ -1494,7 +1450,7 @@
                   <pic:spPr>
                     <a:xfrm>
                       <a:off x="0" y="0"/>
-                      <a:ext cx="4286848" cy="3458058"/>
+                      <a:ext cx="5649120" cy="3905800"/>
                     </a:xfrm>
                     <a:prstGeom prst="rect">
                       <a:avLst/>
@@ -1520,14 +1476,6 @@
           <w:lang w:val="en-US"/>
         </w:rPr>
       </w:pPr>
-    </w:p>
-    <w:p>
-      <w:r>
-        <w:t>To test the model, we pulled one other manifesto by these five manifestos</w:t>
-      </w:r>
-      <w:r>
-        <w:t xml:space="preserve"> and got the following confusion matrix:</w:t>
-      </w:r>
     </w:p>
     <w:p>
       <w:pPr>
@@ -2228,15 +2176,36 @@
       </w:pPr>
       <w:r>
         <w:rPr>
+          <w:lang w:val="en-US"/>
+        </w:rPr>
+        <w:t xml:space="preserve">The random forest could not predict any of the chapters for APC. For PPP, the random forest could not also predict any of the chapters. </w:t>
+      </w:r>
+      <w:bookmarkStart w:id="0" w:name="_GoBack"/>
+      <w:bookmarkEnd w:id="0"/>
+      <w:r>
+        <w:rPr>
+          <w:lang w:val="en-US"/>
+        </w:rPr>
+        <w:t xml:space="preserve"> </w:t>
+      </w:r>
+    </w:p>
+    <w:p>
+      <w:pPr>
+        <w:rPr>
+          <w:lang w:val="en-US"/>
+        </w:rPr>
+      </w:pPr>
+      <w:r>
+        <w:rPr>
           <w:noProof/>
           <w:lang w:eastAsia="en-GB"/>
         </w:rPr>
         <w:lastRenderedPageBreak/>
         <w:drawing>
           <wp:inline distT="0" distB="0" distL="0" distR="0">
-            <wp:extent cx="4286848" cy="3458058"/>
-            <wp:effectExtent l="0" t="0" r="0" b="9525"/>
-            <wp:docPr id="2" name="Picture 2"/>
+            <wp:extent cx="6162675" cy="5200650"/>
+            <wp:effectExtent l="0" t="0" r="9525" b="0"/>
+            <wp:docPr id="3" name="Picture 3"/>
             <wp:cNvGraphicFramePr>
               <a:graphicFrameLocks xmlns:a="http://schemas.openxmlformats.org/drawingml/2006/main" noChangeAspect="1"/>
             </wp:cNvGraphicFramePr>
@@ -2244,7 +2213,7 @@
               <a:graphicData uri="http://schemas.openxmlformats.org/drawingml/2006/picture">
                 <pic:pic xmlns:pic="http://schemas.openxmlformats.org/drawingml/2006/picture">
                   <pic:nvPicPr>
-                    <pic:cNvPr id="2" name="Rplot.png"/>
+                    <pic:cNvPr id="3" name="Density Plot.JPG"/>
                     <pic:cNvPicPr/>
                   </pic:nvPicPr>
                   <pic:blipFill>
@@ -2262,7 +2231,7 @@
                   <pic:spPr>
                     <a:xfrm>
                       <a:off x="0" y="0"/>
-                      <a:ext cx="4286848" cy="3458058"/>
+                      <a:ext cx="6162675" cy="5200650"/>
                     </a:xfrm>
                     <a:prstGeom prst="rect">
                       <a:avLst/>
@@ -2290,6 +2259,80 @@
           <w:lang w:val="en-US"/>
         </w:rPr>
       </w:pPr>
+      <w:r>
+        <w:rPr>
+          <w:b/>
+          <w:lang w:val="en-US"/>
+        </w:rPr>
+        <w:t>Interpretation</w:t>
+      </w:r>
+    </w:p>
+    <w:p>
+      <w:pPr>
+        <w:rPr>
+          <w:lang w:val="en-US"/>
+        </w:rPr>
+      </w:pPr>
+      <w:r>
+        <w:rPr>
+          <w:lang w:val="en-US"/>
+        </w:rPr>
+        <w:t>For most of the manifestos analyzed by the program</w:t>
+      </w:r>
+      <w:r>
+        <w:rPr>
+          <w:lang w:val="en-US"/>
+        </w:rPr>
+        <w:t>,</w:t>
+      </w:r>
+      <w:r>
+        <w:rPr>
+          <w:lang w:val="en-US"/>
+        </w:rPr>
+        <w:t xml:space="preserve"> the number of common words between them were less than twenty </w:t>
+      </w:r>
+      <w:r>
+        <w:rPr>
+          <w:lang w:val="en-US"/>
+        </w:rPr>
+        <w:t>hence it is safe to assume that they were driving at different messages</w:t>
+      </w:r>
+      <w:r>
+        <w:rPr>
+          <w:lang w:val="en-US"/>
+        </w:rPr>
+        <w:t>. Howev</w:t>
+      </w:r>
+      <w:r>
+        <w:rPr>
+          <w:lang w:val="en-US"/>
+        </w:rPr>
+        <w:t xml:space="preserve">er for PPP-2016-part2 and APC, </w:t>
+      </w:r>
+      <w:r>
+        <w:rPr>
+          <w:lang w:val="en-US"/>
+        </w:rPr>
+        <w:t>PPP-2016-part2</w:t>
+      </w:r>
+      <w:r>
+        <w:rPr>
+          <w:lang w:val="en-US"/>
+        </w:rPr>
+        <w:t xml:space="preserve"> and PPP, NDC-2016-part2 and PPP, CPP-2016-part2 and PPP had a commonality of more than 20 words whiles NPP-2016-part2 and PPP manifestos had over 60 words in common</w:t>
+      </w:r>
+      <w:r>
+        <w:rPr>
+          <w:lang w:val="en-US"/>
+        </w:rPr>
+        <w:t>.  Thus it can safely be assumed that the above stated manifestos were driving at similar interest and policies</w:t>
+      </w:r>
+      <w:r>
+        <w:rPr>
+          <w:lang w:val="en-US"/>
+        </w:rPr>
+        <w:t>.</w:t>
+      </w:r>
     </w:p>
     <w:p>
       <w:pPr>

</xml_diff>

<commit_message>
More modification of the file Intra Analysis Summary
</commit_message>
<xml_diff>
--- a/2016 Intra Manifesto Analysis/Intra Analysis Summary - Group B.docx
+++ b/2016 Intra Manifesto Analysis/Intra Analysis Summary - Group B.docx
@@ -4,12 +4,19 @@
   <w:body>
     <w:p>
       <w:pPr>
-        <w:rPr>
+        <w:jc w:val="both"/>
+        <w:rPr>
+          <w:rFonts w:ascii="Times New Roman" w:hAnsi="Times New Roman" w:cs="Times New Roman"/>
+          <w:sz w:val="24"/>
+          <w:szCs w:val="24"/>
           <w:lang w:val="en-US"/>
         </w:rPr>
       </w:pPr>
       <w:r>
         <w:rPr>
+          <w:rFonts w:ascii="Times New Roman" w:hAnsi="Times New Roman" w:cs="Times New Roman"/>
+          <w:sz w:val="24"/>
+          <w:szCs w:val="24"/>
           <w:lang w:val="en-US"/>
         </w:rPr>
         <w:t>The Library</w:t>
@@ -38,20 +45,21 @@
         </w:tabs>
         <w:wordWrap w:val="0"/>
         <w:spacing w:after="0" w:line="225" w:lineRule="atLeast"/>
-        <w:rPr>
-          <w:rFonts w:ascii="Lucida Console" w:eastAsia="Times New Roman" w:hAnsi="Lucida Console" w:cs="Courier New"/>
+        <w:jc w:val="both"/>
+        <w:rPr>
+          <w:rFonts w:ascii="Times New Roman" w:eastAsia="Times New Roman" w:hAnsi="Times New Roman" w:cs="Times New Roman"/>
           <w:color w:val="000000"/>
-          <w:sz w:val="20"/>
-          <w:szCs w:val="20"/>
+          <w:sz w:val="24"/>
+          <w:szCs w:val="24"/>
           <w:lang w:eastAsia="en-GB"/>
         </w:rPr>
       </w:pPr>
       <w:r>
         <w:rPr>
-          <w:rFonts w:ascii="Lucida Console" w:eastAsia="Times New Roman" w:hAnsi="Lucida Console" w:cs="Courier New"/>
+          <w:rFonts w:ascii="Times New Roman" w:eastAsia="Times New Roman" w:hAnsi="Times New Roman" w:cs="Times New Roman"/>
           <w:color w:val="000000"/>
-          <w:sz w:val="20"/>
-          <w:szCs w:val="20"/>
+          <w:sz w:val="24"/>
+          <w:szCs w:val="24"/>
           <w:lang w:eastAsia="en-GB"/>
         </w:rPr>
         <w:t>APC-2016-part1.txt has 8 chapters.</w:t>
@@ -80,20 +88,21 @@
         </w:tabs>
         <w:wordWrap w:val="0"/>
         <w:spacing w:after="0" w:line="225" w:lineRule="atLeast"/>
-        <w:rPr>
-          <w:rFonts w:ascii="Lucida Console" w:eastAsia="Times New Roman" w:hAnsi="Lucida Console" w:cs="Courier New"/>
+        <w:jc w:val="both"/>
+        <w:rPr>
+          <w:rFonts w:ascii="Times New Roman" w:eastAsia="Times New Roman" w:hAnsi="Times New Roman" w:cs="Times New Roman"/>
           <w:color w:val="000000"/>
-          <w:sz w:val="20"/>
-          <w:szCs w:val="20"/>
+          <w:sz w:val="24"/>
+          <w:szCs w:val="24"/>
           <w:lang w:eastAsia="en-GB"/>
         </w:rPr>
       </w:pPr>
       <w:r>
         <w:rPr>
-          <w:rFonts w:ascii="Lucida Console" w:eastAsia="Times New Roman" w:hAnsi="Lucida Console" w:cs="Courier New"/>
+          <w:rFonts w:ascii="Times New Roman" w:eastAsia="Times New Roman" w:hAnsi="Times New Roman" w:cs="Times New Roman"/>
           <w:color w:val="000000"/>
-          <w:sz w:val="20"/>
-          <w:szCs w:val="20"/>
+          <w:sz w:val="24"/>
+          <w:szCs w:val="24"/>
           <w:lang w:eastAsia="en-GB"/>
         </w:rPr>
         <w:t>APC-2016-part2.txt has 10 chapters.</w:t>
@@ -122,20 +131,21 @@
         </w:tabs>
         <w:wordWrap w:val="0"/>
         <w:spacing w:after="0" w:line="225" w:lineRule="atLeast"/>
-        <w:rPr>
-          <w:rFonts w:ascii="Lucida Console" w:eastAsia="Times New Roman" w:hAnsi="Lucida Console" w:cs="Courier New"/>
+        <w:jc w:val="both"/>
+        <w:rPr>
+          <w:rFonts w:ascii="Times New Roman" w:eastAsia="Times New Roman" w:hAnsi="Times New Roman" w:cs="Times New Roman"/>
           <w:color w:val="000000"/>
-          <w:sz w:val="20"/>
-          <w:szCs w:val="20"/>
+          <w:sz w:val="24"/>
+          <w:szCs w:val="24"/>
           <w:lang w:eastAsia="en-GB"/>
         </w:rPr>
       </w:pPr>
       <w:r>
         <w:rPr>
-          <w:rFonts w:ascii="Lucida Console" w:eastAsia="Times New Roman" w:hAnsi="Lucida Console" w:cs="Courier New"/>
+          <w:rFonts w:ascii="Times New Roman" w:eastAsia="Times New Roman" w:hAnsi="Times New Roman" w:cs="Times New Roman"/>
           <w:color w:val="000000"/>
-          <w:sz w:val="20"/>
-          <w:szCs w:val="20"/>
+          <w:sz w:val="24"/>
+          <w:szCs w:val="24"/>
           <w:lang w:eastAsia="en-GB"/>
         </w:rPr>
         <w:t>CPP-2016-part1.txt has 26 chapters.</w:t>
@@ -164,20 +174,21 @@
         </w:tabs>
         <w:wordWrap w:val="0"/>
         <w:spacing w:after="0" w:line="225" w:lineRule="atLeast"/>
-        <w:rPr>
-          <w:rFonts w:ascii="Lucida Console" w:eastAsia="Times New Roman" w:hAnsi="Lucida Console" w:cs="Courier New"/>
+        <w:jc w:val="both"/>
+        <w:rPr>
+          <w:rFonts w:ascii="Times New Roman" w:eastAsia="Times New Roman" w:hAnsi="Times New Roman" w:cs="Times New Roman"/>
           <w:color w:val="000000"/>
-          <w:sz w:val="20"/>
-          <w:szCs w:val="20"/>
+          <w:sz w:val="24"/>
+          <w:szCs w:val="24"/>
           <w:lang w:eastAsia="en-GB"/>
         </w:rPr>
       </w:pPr>
       <w:r>
         <w:rPr>
-          <w:rFonts w:ascii="Lucida Console" w:eastAsia="Times New Roman" w:hAnsi="Lucida Console" w:cs="Courier New"/>
+          <w:rFonts w:ascii="Times New Roman" w:eastAsia="Times New Roman" w:hAnsi="Times New Roman" w:cs="Times New Roman"/>
           <w:color w:val="000000"/>
-          <w:sz w:val="20"/>
-          <w:szCs w:val="20"/>
+          <w:sz w:val="24"/>
+          <w:szCs w:val="24"/>
           <w:lang w:eastAsia="en-GB"/>
         </w:rPr>
         <w:t>CPP-2016-part2.txt has 25 chapters.</w:t>
@@ -206,20 +217,21 @@
         </w:tabs>
         <w:wordWrap w:val="0"/>
         <w:spacing w:after="0" w:line="225" w:lineRule="atLeast"/>
-        <w:rPr>
-          <w:rFonts w:ascii="Lucida Console" w:eastAsia="Times New Roman" w:hAnsi="Lucida Console" w:cs="Courier New"/>
+        <w:jc w:val="both"/>
+        <w:rPr>
+          <w:rFonts w:ascii="Times New Roman" w:eastAsia="Times New Roman" w:hAnsi="Times New Roman" w:cs="Times New Roman"/>
           <w:color w:val="000000"/>
-          <w:sz w:val="20"/>
-          <w:szCs w:val="20"/>
+          <w:sz w:val="24"/>
+          <w:szCs w:val="24"/>
           <w:lang w:eastAsia="en-GB"/>
         </w:rPr>
       </w:pPr>
       <w:r>
         <w:rPr>
-          <w:rFonts w:ascii="Lucida Console" w:eastAsia="Times New Roman" w:hAnsi="Lucida Console" w:cs="Courier New"/>
+          <w:rFonts w:ascii="Times New Roman" w:eastAsia="Times New Roman" w:hAnsi="Times New Roman" w:cs="Times New Roman"/>
           <w:color w:val="000000"/>
-          <w:sz w:val="20"/>
-          <w:szCs w:val="20"/>
+          <w:sz w:val="24"/>
+          <w:szCs w:val="24"/>
           <w:lang w:eastAsia="en-GB"/>
         </w:rPr>
         <w:t>NDC-2016-part1.txt has 17 chapters.</w:t>
@@ -248,20 +260,21 @@
         </w:tabs>
         <w:wordWrap w:val="0"/>
         <w:spacing w:after="0" w:line="225" w:lineRule="atLeast"/>
-        <w:rPr>
-          <w:rFonts w:ascii="Lucida Console" w:eastAsia="Times New Roman" w:hAnsi="Lucida Console" w:cs="Courier New"/>
+        <w:jc w:val="both"/>
+        <w:rPr>
+          <w:rFonts w:ascii="Times New Roman" w:eastAsia="Times New Roman" w:hAnsi="Times New Roman" w:cs="Times New Roman"/>
           <w:color w:val="000000"/>
-          <w:sz w:val="20"/>
-          <w:szCs w:val="20"/>
+          <w:sz w:val="24"/>
+          <w:szCs w:val="24"/>
           <w:lang w:eastAsia="en-GB"/>
         </w:rPr>
       </w:pPr>
       <w:r>
         <w:rPr>
-          <w:rFonts w:ascii="Lucida Console" w:eastAsia="Times New Roman" w:hAnsi="Lucida Console" w:cs="Courier New"/>
+          <w:rFonts w:ascii="Times New Roman" w:eastAsia="Times New Roman" w:hAnsi="Times New Roman" w:cs="Times New Roman"/>
           <w:color w:val="000000"/>
-          <w:sz w:val="20"/>
-          <w:szCs w:val="20"/>
+          <w:sz w:val="24"/>
+          <w:szCs w:val="24"/>
           <w:lang w:eastAsia="en-GB"/>
         </w:rPr>
         <w:t>NDC-2016-part2.txt has 21 chapters.</w:t>
@@ -290,20 +303,21 @@
         </w:tabs>
         <w:wordWrap w:val="0"/>
         <w:spacing w:after="0" w:line="225" w:lineRule="atLeast"/>
-        <w:rPr>
-          <w:rFonts w:ascii="Lucida Console" w:eastAsia="Times New Roman" w:hAnsi="Lucida Console" w:cs="Courier New"/>
+        <w:jc w:val="both"/>
+        <w:rPr>
+          <w:rFonts w:ascii="Times New Roman" w:eastAsia="Times New Roman" w:hAnsi="Times New Roman" w:cs="Times New Roman"/>
           <w:color w:val="000000"/>
-          <w:sz w:val="20"/>
-          <w:szCs w:val="20"/>
+          <w:sz w:val="24"/>
+          <w:szCs w:val="24"/>
           <w:lang w:eastAsia="en-GB"/>
         </w:rPr>
       </w:pPr>
       <w:r>
         <w:rPr>
-          <w:rFonts w:ascii="Lucida Console" w:eastAsia="Times New Roman" w:hAnsi="Lucida Console" w:cs="Courier New"/>
+          <w:rFonts w:ascii="Times New Roman" w:eastAsia="Times New Roman" w:hAnsi="Times New Roman" w:cs="Times New Roman"/>
           <w:color w:val="000000"/>
-          <w:sz w:val="20"/>
-          <w:szCs w:val="20"/>
+          <w:sz w:val="24"/>
+          <w:szCs w:val="24"/>
           <w:lang w:eastAsia="en-GB"/>
         </w:rPr>
         <w:t>NPP-2016-part1.txt has 9 chapters.</w:t>
@@ -332,20 +346,21 @@
         </w:tabs>
         <w:wordWrap w:val="0"/>
         <w:spacing w:after="0" w:line="225" w:lineRule="atLeast"/>
-        <w:rPr>
-          <w:rFonts w:ascii="Lucida Console" w:eastAsia="Times New Roman" w:hAnsi="Lucida Console" w:cs="Courier New"/>
+        <w:jc w:val="both"/>
+        <w:rPr>
+          <w:rFonts w:ascii="Times New Roman" w:eastAsia="Times New Roman" w:hAnsi="Times New Roman" w:cs="Times New Roman"/>
           <w:color w:val="000000"/>
-          <w:sz w:val="20"/>
-          <w:szCs w:val="20"/>
+          <w:sz w:val="24"/>
+          <w:szCs w:val="24"/>
           <w:lang w:eastAsia="en-GB"/>
         </w:rPr>
       </w:pPr>
       <w:r>
         <w:rPr>
-          <w:rFonts w:ascii="Lucida Console" w:eastAsia="Times New Roman" w:hAnsi="Lucida Console" w:cs="Courier New"/>
+          <w:rFonts w:ascii="Times New Roman" w:eastAsia="Times New Roman" w:hAnsi="Times New Roman" w:cs="Times New Roman"/>
           <w:color w:val="000000"/>
-          <w:sz w:val="20"/>
-          <w:szCs w:val="20"/>
+          <w:sz w:val="24"/>
+          <w:szCs w:val="24"/>
           <w:lang w:eastAsia="en-GB"/>
         </w:rPr>
         <w:t>NPP-2016-part2.txt has 9 chapters.</w:t>
@@ -374,24 +389,27 @@
         </w:tabs>
         <w:wordWrap w:val="0"/>
         <w:spacing w:after="0" w:line="225" w:lineRule="atLeast"/>
-        <w:rPr>
-          <w:rFonts w:ascii="Lucida Console" w:eastAsia="Times New Roman" w:hAnsi="Lucida Console" w:cs="Courier New"/>
+        <w:jc w:val="both"/>
+        <w:rPr>
+          <w:rFonts w:ascii="Times New Roman" w:eastAsia="Times New Roman" w:hAnsi="Times New Roman" w:cs="Times New Roman"/>
           <w:color w:val="000000"/>
-          <w:sz w:val="20"/>
-          <w:szCs w:val="20"/>
+          <w:sz w:val="24"/>
+          <w:szCs w:val="24"/>
           <w:lang w:eastAsia="en-GB"/>
         </w:rPr>
       </w:pPr>
       <w:r>
         <w:rPr>
-          <w:rFonts w:ascii="Lucida Console" w:eastAsia="Times New Roman" w:hAnsi="Lucida Console" w:cs="Courier New"/>
+          <w:rFonts w:ascii="Times New Roman" w:eastAsia="Times New Roman" w:hAnsi="Times New Roman" w:cs="Times New Roman"/>
           <w:color w:val="000000"/>
-          <w:sz w:val="20"/>
-          <w:szCs w:val="20"/>
+          <w:sz w:val="24"/>
+          <w:szCs w:val="24"/>
           <w:lang w:eastAsia="en-GB"/>
         </w:rPr>
         <w:t>PPP-2016-part1.txt has 3 chapters.</w:t>
       </w:r>
+      <w:bookmarkStart w:id="0" w:name="_GoBack"/>
+      <w:bookmarkEnd w:id="0"/>
     </w:p>
     <w:p>
       <w:pPr>
@@ -416,20 +434,21 @@
         </w:tabs>
         <w:wordWrap w:val="0"/>
         <w:spacing w:after="0" w:line="225" w:lineRule="atLeast"/>
-        <w:rPr>
-          <w:rFonts w:ascii="Lucida Console" w:eastAsia="Times New Roman" w:hAnsi="Lucida Console" w:cs="Courier New"/>
+        <w:jc w:val="both"/>
+        <w:rPr>
+          <w:rFonts w:ascii="Times New Roman" w:eastAsia="Times New Roman" w:hAnsi="Times New Roman" w:cs="Times New Roman"/>
           <w:color w:val="000000"/>
-          <w:sz w:val="20"/>
-          <w:szCs w:val="20"/>
+          <w:sz w:val="24"/>
+          <w:szCs w:val="24"/>
           <w:lang w:eastAsia="en-GB"/>
         </w:rPr>
       </w:pPr>
       <w:r>
         <w:rPr>
-          <w:rFonts w:ascii="Lucida Console" w:eastAsia="Times New Roman" w:hAnsi="Lucida Console" w:cs="Courier New"/>
+          <w:rFonts w:ascii="Times New Roman" w:eastAsia="Times New Roman" w:hAnsi="Times New Roman" w:cs="Times New Roman"/>
           <w:color w:val="000000"/>
-          <w:sz w:val="20"/>
-          <w:szCs w:val="20"/>
+          <w:sz w:val="24"/>
+          <w:szCs w:val="24"/>
           <w:lang w:eastAsia="en-GB"/>
         </w:rPr>
         <w:t>PPP-2016-part2.txt has 2 chapters.</w:t>
@@ -437,21 +456,32 @@
     </w:p>
     <w:p>
       <w:pPr>
-        <w:rPr>
+        <w:jc w:val="both"/>
+        <w:rPr>
+          <w:rFonts w:ascii="Times New Roman" w:hAnsi="Times New Roman" w:cs="Times New Roman"/>
+          <w:sz w:val="24"/>
+          <w:szCs w:val="24"/>
           <w:lang w:val="en-US"/>
         </w:rPr>
       </w:pPr>
     </w:p>
     <w:p>
       <w:pPr>
-        <w:rPr>
+        <w:jc w:val="both"/>
+        <w:rPr>
+          <w:rFonts w:ascii="Times New Roman" w:hAnsi="Times New Roman" w:cs="Times New Roman"/>
           <w:b/>
+          <w:sz w:val="24"/>
+          <w:szCs w:val="24"/>
           <w:lang w:val="en-US"/>
         </w:rPr>
       </w:pPr>
       <w:r>
         <w:rPr>
+          <w:rFonts w:ascii="Times New Roman" w:hAnsi="Times New Roman" w:cs="Times New Roman"/>
           <w:b/>
+          <w:sz w:val="24"/>
+          <w:szCs w:val="24"/>
           <w:lang w:val="en-US"/>
         </w:rPr>
         <w:t>Confusion Matrix</w:t>
@@ -464,13 +494,13 @@
         <w:tblLook w:val="04A0" w:firstRow="1" w:lastRow="0" w:firstColumn="1" w:lastColumn="0" w:noHBand="0" w:noVBand="1"/>
       </w:tblPr>
       <w:tblGrid>
-        <w:gridCol w:w="1726"/>
-        <w:gridCol w:w="1198"/>
-        <w:gridCol w:w="1197"/>
-        <w:gridCol w:w="1197"/>
-        <w:gridCol w:w="1197"/>
-        <w:gridCol w:w="1197"/>
-        <w:gridCol w:w="1304"/>
+        <w:gridCol w:w="1829"/>
+        <w:gridCol w:w="1181"/>
+        <w:gridCol w:w="1179"/>
+        <w:gridCol w:w="1182"/>
+        <w:gridCol w:w="1180"/>
+        <w:gridCol w:w="1179"/>
+        <w:gridCol w:w="1286"/>
       </w:tblGrid>
       <w:tr>
         <w:tc>
@@ -479,25 +509,50 @@
           </w:tcPr>
           <w:p>
             <w:pPr>
-              <w:rPr>
-                <w:lang w:val="en-US"/>
-              </w:rPr>
-            </w:pPr>
-            <w:r>
-              <w:rPr>
-                <w:lang w:val="en-US"/>
-              </w:rPr>
-              <w:t>Confusion Matrx</w:t>
-            </w:r>
-          </w:p>
-          <w:p>
-            <w:pPr>
-              <w:rPr>
-                <w:lang w:val="en-US"/>
-              </w:rPr>
-            </w:pPr>
-            <w:r>
-              <w:rPr>
+              <w:jc w:val="both"/>
+              <w:rPr>
+                <w:rFonts w:ascii="Times New Roman" w:hAnsi="Times New Roman" w:cs="Times New Roman"/>
+                <w:sz w:val="24"/>
+                <w:szCs w:val="24"/>
+                <w:lang w:val="en-US"/>
+              </w:rPr>
+            </w:pPr>
+            <w:r>
+              <w:rPr>
+                <w:rFonts w:ascii="Times New Roman" w:hAnsi="Times New Roman" w:cs="Times New Roman"/>
+                <w:sz w:val="24"/>
+                <w:szCs w:val="24"/>
+                <w:lang w:val="en-US"/>
+              </w:rPr>
+              <w:t xml:space="preserve">Confusion </w:t>
+            </w:r>
+            <w:proofErr w:type="spellStart"/>
+            <w:r>
+              <w:rPr>
+                <w:rFonts w:ascii="Times New Roman" w:hAnsi="Times New Roman" w:cs="Times New Roman"/>
+                <w:sz w:val="24"/>
+                <w:szCs w:val="24"/>
+                <w:lang w:val="en-US"/>
+              </w:rPr>
+              <w:t>Matrx</w:t>
+            </w:r>
+            <w:proofErr w:type="spellEnd"/>
+          </w:p>
+          <w:p>
+            <w:pPr>
+              <w:jc w:val="both"/>
+              <w:rPr>
+                <w:rFonts w:ascii="Times New Roman" w:hAnsi="Times New Roman" w:cs="Times New Roman"/>
+                <w:sz w:val="24"/>
+                <w:szCs w:val="24"/>
+                <w:lang w:val="en-US"/>
+              </w:rPr>
+            </w:pPr>
+            <w:r>
+              <w:rPr>
+                <w:rFonts w:ascii="Times New Roman" w:hAnsi="Times New Roman" w:cs="Times New Roman"/>
+                <w:sz w:val="24"/>
+                <w:szCs w:val="24"/>
                 <w:lang w:val="en-US"/>
               </w:rPr>
               <w:t>Actual/Predicted</w:t>
@@ -510,12 +565,19 @@
           </w:tcPr>
           <w:p>
             <w:pPr>
-              <w:rPr>
-                <w:lang w:val="en-US"/>
-              </w:rPr>
-            </w:pPr>
-            <w:r>
-              <w:rPr>
+              <w:jc w:val="both"/>
+              <w:rPr>
+                <w:rFonts w:ascii="Times New Roman" w:hAnsi="Times New Roman" w:cs="Times New Roman"/>
+                <w:sz w:val="24"/>
+                <w:szCs w:val="24"/>
+                <w:lang w:val="en-US"/>
+              </w:rPr>
+            </w:pPr>
+            <w:r>
+              <w:rPr>
+                <w:rFonts w:ascii="Times New Roman" w:hAnsi="Times New Roman" w:cs="Times New Roman"/>
+                <w:sz w:val="24"/>
+                <w:szCs w:val="24"/>
                 <w:lang w:val="en-US"/>
               </w:rPr>
               <w:t>APC</w:t>
@@ -528,12 +590,19 @@
           </w:tcPr>
           <w:p>
             <w:pPr>
-              <w:rPr>
-                <w:lang w:val="en-US"/>
-              </w:rPr>
-            </w:pPr>
-            <w:r>
-              <w:rPr>
+              <w:jc w:val="both"/>
+              <w:rPr>
+                <w:rFonts w:ascii="Times New Roman" w:hAnsi="Times New Roman" w:cs="Times New Roman"/>
+                <w:sz w:val="24"/>
+                <w:szCs w:val="24"/>
+                <w:lang w:val="en-US"/>
+              </w:rPr>
+            </w:pPr>
+            <w:r>
+              <w:rPr>
+                <w:rFonts w:ascii="Times New Roman" w:hAnsi="Times New Roman" w:cs="Times New Roman"/>
+                <w:sz w:val="24"/>
+                <w:szCs w:val="24"/>
                 <w:lang w:val="en-US"/>
               </w:rPr>
               <w:t>CPP</w:t>
@@ -546,12 +615,19 @@
           </w:tcPr>
           <w:p>
             <w:pPr>
-              <w:rPr>
-                <w:lang w:val="en-US"/>
-              </w:rPr>
-            </w:pPr>
-            <w:r>
-              <w:rPr>
+              <w:jc w:val="both"/>
+              <w:rPr>
+                <w:rFonts w:ascii="Times New Roman" w:hAnsi="Times New Roman" w:cs="Times New Roman"/>
+                <w:sz w:val="24"/>
+                <w:szCs w:val="24"/>
+                <w:lang w:val="en-US"/>
+              </w:rPr>
+            </w:pPr>
+            <w:r>
+              <w:rPr>
+                <w:rFonts w:ascii="Times New Roman" w:hAnsi="Times New Roman" w:cs="Times New Roman"/>
+                <w:sz w:val="24"/>
+                <w:szCs w:val="24"/>
                 <w:lang w:val="en-US"/>
               </w:rPr>
               <w:t>NDC</w:t>
@@ -564,12 +640,19 @@
           </w:tcPr>
           <w:p>
             <w:pPr>
-              <w:rPr>
-                <w:lang w:val="en-US"/>
-              </w:rPr>
-            </w:pPr>
-            <w:r>
-              <w:rPr>
+              <w:jc w:val="both"/>
+              <w:rPr>
+                <w:rFonts w:ascii="Times New Roman" w:hAnsi="Times New Roman" w:cs="Times New Roman"/>
+                <w:sz w:val="24"/>
+                <w:szCs w:val="24"/>
+                <w:lang w:val="en-US"/>
+              </w:rPr>
+            </w:pPr>
+            <w:r>
+              <w:rPr>
+                <w:rFonts w:ascii="Times New Roman" w:hAnsi="Times New Roman" w:cs="Times New Roman"/>
+                <w:sz w:val="24"/>
+                <w:szCs w:val="24"/>
                 <w:lang w:val="en-US"/>
               </w:rPr>
               <w:t>NPP</w:t>
@@ -582,12 +665,19 @@
           </w:tcPr>
           <w:p>
             <w:pPr>
-              <w:rPr>
-                <w:lang w:val="en-US"/>
-              </w:rPr>
-            </w:pPr>
-            <w:r>
-              <w:rPr>
+              <w:jc w:val="both"/>
+              <w:rPr>
+                <w:rFonts w:ascii="Times New Roman" w:hAnsi="Times New Roman" w:cs="Times New Roman"/>
+                <w:sz w:val="24"/>
+                <w:szCs w:val="24"/>
+                <w:lang w:val="en-US"/>
+              </w:rPr>
+            </w:pPr>
+            <w:r>
+              <w:rPr>
+                <w:rFonts w:ascii="Times New Roman" w:hAnsi="Times New Roman" w:cs="Times New Roman"/>
+                <w:sz w:val="24"/>
+                <w:szCs w:val="24"/>
                 <w:lang w:val="en-US"/>
               </w:rPr>
               <w:t>PPP</w:t>
@@ -600,12 +690,19 @@
           </w:tcPr>
           <w:p>
             <w:pPr>
-              <w:rPr>
-                <w:lang w:val="en-US"/>
-              </w:rPr>
-            </w:pPr>
-            <w:r>
-              <w:rPr>
+              <w:jc w:val="both"/>
+              <w:rPr>
+                <w:rFonts w:ascii="Times New Roman" w:hAnsi="Times New Roman" w:cs="Times New Roman"/>
+                <w:sz w:val="24"/>
+                <w:szCs w:val="24"/>
+                <w:lang w:val="en-US"/>
+              </w:rPr>
+            </w:pPr>
+            <w:r>
+              <w:rPr>
+                <w:rFonts w:ascii="Times New Roman" w:hAnsi="Times New Roman" w:cs="Times New Roman"/>
+                <w:sz w:val="24"/>
+                <w:szCs w:val="24"/>
                 <w:lang w:val="en-US"/>
               </w:rPr>
               <w:t>Error Rate</w:t>
@@ -620,12 +717,19 @@
           </w:tcPr>
           <w:p>
             <w:pPr>
-              <w:rPr>
-                <w:lang w:val="en-US"/>
-              </w:rPr>
-            </w:pPr>
-            <w:r>
-              <w:rPr>
+              <w:jc w:val="both"/>
+              <w:rPr>
+                <w:rFonts w:ascii="Times New Roman" w:hAnsi="Times New Roman" w:cs="Times New Roman"/>
+                <w:sz w:val="24"/>
+                <w:szCs w:val="24"/>
+                <w:lang w:val="en-US"/>
+              </w:rPr>
+            </w:pPr>
+            <w:r>
+              <w:rPr>
+                <w:rFonts w:ascii="Times New Roman" w:hAnsi="Times New Roman" w:cs="Times New Roman"/>
+                <w:sz w:val="24"/>
+                <w:szCs w:val="24"/>
                 <w:lang w:val="en-US"/>
               </w:rPr>
               <w:t>APC</w:t>
@@ -638,12 +742,19 @@
           </w:tcPr>
           <w:p>
             <w:pPr>
-              <w:rPr>
-                <w:lang w:val="en-US"/>
-              </w:rPr>
-            </w:pPr>
-            <w:r>
-              <w:rPr>
+              <w:jc w:val="both"/>
+              <w:rPr>
+                <w:rFonts w:ascii="Times New Roman" w:hAnsi="Times New Roman" w:cs="Times New Roman"/>
+                <w:sz w:val="24"/>
+                <w:szCs w:val="24"/>
+                <w:lang w:val="en-US"/>
+              </w:rPr>
+            </w:pPr>
+            <w:r>
+              <w:rPr>
+                <w:rFonts w:ascii="Times New Roman" w:hAnsi="Times New Roman" w:cs="Times New Roman"/>
+                <w:sz w:val="24"/>
+                <w:szCs w:val="24"/>
                 <w:lang w:val="en-US"/>
               </w:rPr>
               <w:t>0</w:t>
@@ -656,12 +767,19 @@
           </w:tcPr>
           <w:p>
             <w:pPr>
-              <w:rPr>
-                <w:lang w:val="en-US"/>
-              </w:rPr>
-            </w:pPr>
-            <w:r>
-              <w:rPr>
+              <w:jc w:val="both"/>
+              <w:rPr>
+                <w:rFonts w:ascii="Times New Roman" w:hAnsi="Times New Roman" w:cs="Times New Roman"/>
+                <w:sz w:val="24"/>
+                <w:szCs w:val="24"/>
+                <w:lang w:val="en-US"/>
+              </w:rPr>
+            </w:pPr>
+            <w:r>
+              <w:rPr>
+                <w:rFonts w:ascii="Times New Roman" w:hAnsi="Times New Roman" w:cs="Times New Roman"/>
+                <w:sz w:val="24"/>
+                <w:szCs w:val="24"/>
                 <w:lang w:val="en-US"/>
               </w:rPr>
               <w:t>5</w:t>
@@ -674,12 +792,19 @@
           </w:tcPr>
           <w:p>
             <w:pPr>
-              <w:rPr>
-                <w:lang w:val="en-US"/>
-              </w:rPr>
-            </w:pPr>
-            <w:r>
-              <w:rPr>
+              <w:jc w:val="both"/>
+              <w:rPr>
+                <w:rFonts w:ascii="Times New Roman" w:hAnsi="Times New Roman" w:cs="Times New Roman"/>
+                <w:sz w:val="24"/>
+                <w:szCs w:val="24"/>
+                <w:lang w:val="en-US"/>
+              </w:rPr>
+            </w:pPr>
+            <w:r>
+              <w:rPr>
+                <w:rFonts w:ascii="Times New Roman" w:hAnsi="Times New Roman" w:cs="Times New Roman"/>
+                <w:sz w:val="24"/>
+                <w:szCs w:val="24"/>
                 <w:lang w:val="en-US"/>
               </w:rPr>
               <w:t>2</w:t>
@@ -692,12 +817,19 @@
           </w:tcPr>
           <w:p>
             <w:pPr>
-              <w:rPr>
-                <w:lang w:val="en-US"/>
-              </w:rPr>
-            </w:pPr>
-            <w:r>
-              <w:rPr>
+              <w:jc w:val="both"/>
+              <w:rPr>
+                <w:rFonts w:ascii="Times New Roman" w:hAnsi="Times New Roman" w:cs="Times New Roman"/>
+                <w:sz w:val="24"/>
+                <w:szCs w:val="24"/>
+                <w:lang w:val="en-US"/>
+              </w:rPr>
+            </w:pPr>
+            <w:r>
+              <w:rPr>
+                <w:rFonts w:ascii="Times New Roman" w:hAnsi="Times New Roman" w:cs="Times New Roman"/>
+                <w:sz w:val="24"/>
+                <w:szCs w:val="24"/>
                 <w:lang w:val="en-US"/>
               </w:rPr>
               <w:t>1</w:t>
@@ -710,12 +842,19 @@
           </w:tcPr>
           <w:p>
             <w:pPr>
-              <w:rPr>
-                <w:lang w:val="en-US"/>
-              </w:rPr>
-            </w:pPr>
-            <w:r>
-              <w:rPr>
+              <w:jc w:val="both"/>
+              <w:rPr>
+                <w:rFonts w:ascii="Times New Roman" w:hAnsi="Times New Roman" w:cs="Times New Roman"/>
+                <w:sz w:val="24"/>
+                <w:szCs w:val="24"/>
+                <w:lang w:val="en-US"/>
+              </w:rPr>
+            </w:pPr>
+            <w:r>
+              <w:rPr>
+                <w:rFonts w:ascii="Times New Roman" w:hAnsi="Times New Roman" w:cs="Times New Roman"/>
+                <w:sz w:val="24"/>
+                <w:szCs w:val="24"/>
                 <w:lang w:val="en-US"/>
               </w:rPr>
               <w:t>0</w:t>
@@ -728,12 +867,19 @@
           </w:tcPr>
           <w:p>
             <w:pPr>
-              <w:rPr>
-                <w:lang w:val="en-US"/>
-              </w:rPr>
-            </w:pPr>
-            <w:r>
-              <w:rPr>
+              <w:jc w:val="both"/>
+              <w:rPr>
+                <w:rFonts w:ascii="Times New Roman" w:hAnsi="Times New Roman" w:cs="Times New Roman"/>
+                <w:sz w:val="24"/>
+                <w:szCs w:val="24"/>
+                <w:lang w:val="en-US"/>
+              </w:rPr>
+            </w:pPr>
+            <w:r>
+              <w:rPr>
+                <w:rFonts w:ascii="Times New Roman" w:hAnsi="Times New Roman" w:cs="Times New Roman"/>
+                <w:sz w:val="24"/>
+                <w:szCs w:val="24"/>
                 <w:lang w:val="en-US"/>
               </w:rPr>
               <w:t>1.00</w:t>
@@ -748,12 +894,19 @@
           </w:tcPr>
           <w:p>
             <w:pPr>
-              <w:rPr>
-                <w:lang w:val="en-US"/>
-              </w:rPr>
-            </w:pPr>
-            <w:r>
-              <w:rPr>
+              <w:jc w:val="both"/>
+              <w:rPr>
+                <w:rFonts w:ascii="Times New Roman" w:hAnsi="Times New Roman" w:cs="Times New Roman"/>
+                <w:sz w:val="24"/>
+                <w:szCs w:val="24"/>
+                <w:lang w:val="en-US"/>
+              </w:rPr>
+            </w:pPr>
+            <w:r>
+              <w:rPr>
+                <w:rFonts w:ascii="Times New Roman" w:hAnsi="Times New Roman" w:cs="Times New Roman"/>
+                <w:sz w:val="24"/>
+                <w:szCs w:val="24"/>
                 <w:lang w:val="en-US"/>
               </w:rPr>
               <w:t>CPP</w:t>
@@ -766,12 +919,19 @@
           </w:tcPr>
           <w:p>
             <w:pPr>
-              <w:rPr>
-                <w:lang w:val="en-US"/>
-              </w:rPr>
-            </w:pPr>
-            <w:r>
-              <w:rPr>
+              <w:jc w:val="both"/>
+              <w:rPr>
+                <w:rFonts w:ascii="Times New Roman" w:hAnsi="Times New Roman" w:cs="Times New Roman"/>
+                <w:sz w:val="24"/>
+                <w:szCs w:val="24"/>
+                <w:lang w:val="en-US"/>
+              </w:rPr>
+            </w:pPr>
+            <w:r>
+              <w:rPr>
+                <w:rFonts w:ascii="Times New Roman" w:hAnsi="Times New Roman" w:cs="Times New Roman"/>
+                <w:sz w:val="24"/>
+                <w:szCs w:val="24"/>
                 <w:lang w:val="en-US"/>
               </w:rPr>
               <w:t>1</w:t>
@@ -784,12 +944,19 @@
           </w:tcPr>
           <w:p>
             <w:pPr>
-              <w:rPr>
-                <w:lang w:val="en-US"/>
-              </w:rPr>
-            </w:pPr>
-            <w:r>
-              <w:rPr>
+              <w:jc w:val="both"/>
+              <w:rPr>
+                <w:rFonts w:ascii="Times New Roman" w:hAnsi="Times New Roman" w:cs="Times New Roman"/>
+                <w:sz w:val="24"/>
+                <w:szCs w:val="24"/>
+                <w:lang w:val="en-US"/>
+              </w:rPr>
+            </w:pPr>
+            <w:r>
+              <w:rPr>
+                <w:rFonts w:ascii="Times New Roman" w:hAnsi="Times New Roman" w:cs="Times New Roman"/>
+                <w:sz w:val="24"/>
+                <w:szCs w:val="24"/>
                 <w:lang w:val="en-US"/>
               </w:rPr>
               <w:t>23</w:t>
@@ -802,12 +969,19 @@
           </w:tcPr>
           <w:p>
             <w:pPr>
-              <w:rPr>
-                <w:lang w:val="en-US"/>
-              </w:rPr>
-            </w:pPr>
-            <w:r>
-              <w:rPr>
+              <w:jc w:val="both"/>
+              <w:rPr>
+                <w:rFonts w:ascii="Times New Roman" w:hAnsi="Times New Roman" w:cs="Times New Roman"/>
+                <w:sz w:val="24"/>
+                <w:szCs w:val="24"/>
+                <w:lang w:val="en-US"/>
+              </w:rPr>
+            </w:pPr>
+            <w:r>
+              <w:rPr>
+                <w:rFonts w:ascii="Times New Roman" w:hAnsi="Times New Roman" w:cs="Times New Roman"/>
+                <w:sz w:val="24"/>
+                <w:szCs w:val="24"/>
                 <w:lang w:val="en-US"/>
               </w:rPr>
               <w:t>2</w:t>
@@ -820,12 +994,19 @@
           </w:tcPr>
           <w:p>
             <w:pPr>
-              <w:rPr>
-                <w:lang w:val="en-US"/>
-              </w:rPr>
-            </w:pPr>
-            <w:r>
-              <w:rPr>
+              <w:jc w:val="both"/>
+              <w:rPr>
+                <w:rFonts w:ascii="Times New Roman" w:hAnsi="Times New Roman" w:cs="Times New Roman"/>
+                <w:sz w:val="24"/>
+                <w:szCs w:val="24"/>
+                <w:lang w:val="en-US"/>
+              </w:rPr>
+            </w:pPr>
+            <w:r>
+              <w:rPr>
+                <w:rFonts w:ascii="Times New Roman" w:hAnsi="Times New Roman" w:cs="Times New Roman"/>
+                <w:sz w:val="24"/>
+                <w:szCs w:val="24"/>
                 <w:lang w:val="en-US"/>
               </w:rPr>
               <w:t>0</w:t>
@@ -838,12 +1019,19 @@
           </w:tcPr>
           <w:p>
             <w:pPr>
-              <w:rPr>
-                <w:lang w:val="en-US"/>
-              </w:rPr>
-            </w:pPr>
-            <w:r>
-              <w:rPr>
+              <w:jc w:val="both"/>
+              <w:rPr>
+                <w:rFonts w:ascii="Times New Roman" w:hAnsi="Times New Roman" w:cs="Times New Roman"/>
+                <w:sz w:val="24"/>
+                <w:szCs w:val="24"/>
+                <w:lang w:val="en-US"/>
+              </w:rPr>
+            </w:pPr>
+            <w:r>
+              <w:rPr>
+                <w:rFonts w:ascii="Times New Roman" w:hAnsi="Times New Roman" w:cs="Times New Roman"/>
+                <w:sz w:val="24"/>
+                <w:szCs w:val="24"/>
                 <w:lang w:val="en-US"/>
               </w:rPr>
               <w:t>0</w:t>
@@ -856,12 +1044,19 @@
           </w:tcPr>
           <w:p>
             <w:pPr>
-              <w:rPr>
-                <w:lang w:val="en-US"/>
-              </w:rPr>
-            </w:pPr>
-            <w:r>
-              <w:rPr>
+              <w:jc w:val="both"/>
+              <w:rPr>
+                <w:rFonts w:ascii="Times New Roman" w:hAnsi="Times New Roman" w:cs="Times New Roman"/>
+                <w:sz w:val="24"/>
+                <w:szCs w:val="24"/>
+                <w:lang w:val="en-US"/>
+              </w:rPr>
+            </w:pPr>
+            <w:r>
+              <w:rPr>
+                <w:rFonts w:ascii="Times New Roman" w:hAnsi="Times New Roman" w:cs="Times New Roman"/>
+                <w:sz w:val="24"/>
+                <w:szCs w:val="24"/>
                 <w:lang w:val="en-US"/>
               </w:rPr>
               <w:t>0.12</w:t>
@@ -876,12 +1071,19 @@
           </w:tcPr>
           <w:p>
             <w:pPr>
-              <w:rPr>
-                <w:lang w:val="en-US"/>
-              </w:rPr>
-            </w:pPr>
-            <w:r>
-              <w:rPr>
+              <w:jc w:val="both"/>
+              <w:rPr>
+                <w:rFonts w:ascii="Times New Roman" w:hAnsi="Times New Roman" w:cs="Times New Roman"/>
+                <w:sz w:val="24"/>
+                <w:szCs w:val="24"/>
+                <w:lang w:val="en-US"/>
+              </w:rPr>
+            </w:pPr>
+            <w:r>
+              <w:rPr>
+                <w:rFonts w:ascii="Times New Roman" w:hAnsi="Times New Roman" w:cs="Times New Roman"/>
+                <w:sz w:val="24"/>
+                <w:szCs w:val="24"/>
                 <w:lang w:val="en-US"/>
               </w:rPr>
               <w:t>NDC</w:t>
@@ -894,12 +1096,19 @@
           </w:tcPr>
           <w:p>
             <w:pPr>
-              <w:rPr>
-                <w:lang w:val="en-US"/>
-              </w:rPr>
-            </w:pPr>
-            <w:r>
-              <w:rPr>
+              <w:jc w:val="both"/>
+              <w:rPr>
+                <w:rFonts w:ascii="Times New Roman" w:hAnsi="Times New Roman" w:cs="Times New Roman"/>
+                <w:sz w:val="24"/>
+                <w:szCs w:val="24"/>
+                <w:lang w:val="en-US"/>
+              </w:rPr>
+            </w:pPr>
+            <w:r>
+              <w:rPr>
+                <w:rFonts w:ascii="Times New Roman" w:hAnsi="Times New Roman" w:cs="Times New Roman"/>
+                <w:sz w:val="24"/>
+                <w:szCs w:val="24"/>
                 <w:lang w:val="en-US"/>
               </w:rPr>
               <w:t>0</w:t>
@@ -912,12 +1121,19 @@
           </w:tcPr>
           <w:p>
             <w:pPr>
-              <w:rPr>
-                <w:lang w:val="en-US"/>
-              </w:rPr>
-            </w:pPr>
-            <w:r>
-              <w:rPr>
+              <w:jc w:val="both"/>
+              <w:rPr>
+                <w:rFonts w:ascii="Times New Roman" w:hAnsi="Times New Roman" w:cs="Times New Roman"/>
+                <w:sz w:val="24"/>
+                <w:szCs w:val="24"/>
+                <w:lang w:val="en-US"/>
+              </w:rPr>
+            </w:pPr>
+            <w:r>
+              <w:rPr>
+                <w:rFonts w:ascii="Times New Roman" w:hAnsi="Times New Roman" w:cs="Times New Roman"/>
+                <w:sz w:val="24"/>
+                <w:szCs w:val="24"/>
                 <w:lang w:val="en-US"/>
               </w:rPr>
               <w:t>6</w:t>
@@ -930,12 +1146,19 @@
           </w:tcPr>
           <w:p>
             <w:pPr>
-              <w:rPr>
-                <w:lang w:val="en-US"/>
-              </w:rPr>
-            </w:pPr>
-            <w:r>
-              <w:rPr>
+              <w:jc w:val="both"/>
+              <w:rPr>
+                <w:rFonts w:ascii="Times New Roman" w:hAnsi="Times New Roman" w:cs="Times New Roman"/>
+                <w:sz w:val="24"/>
+                <w:szCs w:val="24"/>
+                <w:lang w:val="en-US"/>
+              </w:rPr>
+            </w:pPr>
+            <w:r>
+              <w:rPr>
+                <w:rFonts w:ascii="Times New Roman" w:hAnsi="Times New Roman" w:cs="Times New Roman"/>
+                <w:sz w:val="24"/>
+                <w:szCs w:val="24"/>
                 <w:lang w:val="en-US"/>
               </w:rPr>
               <w:t>11</w:t>
@@ -948,12 +1171,19 @@
           </w:tcPr>
           <w:p>
             <w:pPr>
-              <w:rPr>
-                <w:lang w:val="en-US"/>
-              </w:rPr>
-            </w:pPr>
-            <w:r>
-              <w:rPr>
+              <w:jc w:val="both"/>
+              <w:rPr>
+                <w:rFonts w:ascii="Times New Roman" w:hAnsi="Times New Roman" w:cs="Times New Roman"/>
+                <w:sz w:val="24"/>
+                <w:szCs w:val="24"/>
+                <w:lang w:val="en-US"/>
+              </w:rPr>
+            </w:pPr>
+            <w:r>
+              <w:rPr>
+                <w:rFonts w:ascii="Times New Roman" w:hAnsi="Times New Roman" w:cs="Times New Roman"/>
+                <w:sz w:val="24"/>
+                <w:szCs w:val="24"/>
                 <w:lang w:val="en-US"/>
               </w:rPr>
               <w:t>0</w:t>
@@ -966,12 +1196,19 @@
           </w:tcPr>
           <w:p>
             <w:pPr>
-              <w:rPr>
-                <w:lang w:val="en-US"/>
-              </w:rPr>
-            </w:pPr>
-            <w:r>
-              <w:rPr>
+              <w:jc w:val="both"/>
+              <w:rPr>
+                <w:rFonts w:ascii="Times New Roman" w:hAnsi="Times New Roman" w:cs="Times New Roman"/>
+                <w:sz w:val="24"/>
+                <w:szCs w:val="24"/>
+                <w:lang w:val="en-US"/>
+              </w:rPr>
+            </w:pPr>
+            <w:r>
+              <w:rPr>
+                <w:rFonts w:ascii="Times New Roman" w:hAnsi="Times New Roman" w:cs="Times New Roman"/>
+                <w:sz w:val="24"/>
+                <w:szCs w:val="24"/>
                 <w:lang w:val="en-US"/>
               </w:rPr>
               <w:t>0</w:t>
@@ -984,12 +1221,19 @@
           </w:tcPr>
           <w:p>
             <w:pPr>
-              <w:rPr>
-                <w:lang w:val="en-US"/>
-              </w:rPr>
-            </w:pPr>
-            <w:r>
-              <w:rPr>
+              <w:jc w:val="both"/>
+              <w:rPr>
+                <w:rFonts w:ascii="Times New Roman" w:hAnsi="Times New Roman" w:cs="Times New Roman"/>
+                <w:sz w:val="24"/>
+                <w:szCs w:val="24"/>
+                <w:lang w:val="en-US"/>
+              </w:rPr>
+            </w:pPr>
+            <w:r>
+              <w:rPr>
+                <w:rFonts w:ascii="Times New Roman" w:hAnsi="Times New Roman" w:cs="Times New Roman"/>
+                <w:sz w:val="24"/>
+                <w:szCs w:val="24"/>
                 <w:lang w:val="en-US"/>
               </w:rPr>
               <w:t>0.35</w:t>
@@ -1004,12 +1248,19 @@
           </w:tcPr>
           <w:p>
             <w:pPr>
-              <w:rPr>
-                <w:lang w:val="en-US"/>
-              </w:rPr>
-            </w:pPr>
-            <w:r>
-              <w:rPr>
+              <w:jc w:val="both"/>
+              <w:rPr>
+                <w:rFonts w:ascii="Times New Roman" w:hAnsi="Times New Roman" w:cs="Times New Roman"/>
+                <w:sz w:val="24"/>
+                <w:szCs w:val="24"/>
+                <w:lang w:val="en-US"/>
+              </w:rPr>
+            </w:pPr>
+            <w:r>
+              <w:rPr>
+                <w:rFonts w:ascii="Times New Roman" w:hAnsi="Times New Roman" w:cs="Times New Roman"/>
+                <w:sz w:val="24"/>
+                <w:szCs w:val="24"/>
                 <w:lang w:val="en-US"/>
               </w:rPr>
               <w:t>NPP</w:t>
@@ -1022,12 +1273,19 @@
           </w:tcPr>
           <w:p>
             <w:pPr>
-              <w:rPr>
-                <w:lang w:val="en-US"/>
-              </w:rPr>
-            </w:pPr>
-            <w:r>
-              <w:rPr>
+              <w:jc w:val="both"/>
+              <w:rPr>
+                <w:rFonts w:ascii="Times New Roman" w:hAnsi="Times New Roman" w:cs="Times New Roman"/>
+                <w:sz w:val="24"/>
+                <w:szCs w:val="24"/>
+                <w:lang w:val="en-US"/>
+              </w:rPr>
+            </w:pPr>
+            <w:r>
+              <w:rPr>
+                <w:rFonts w:ascii="Times New Roman" w:hAnsi="Times New Roman" w:cs="Times New Roman"/>
+                <w:sz w:val="24"/>
+                <w:szCs w:val="24"/>
                 <w:lang w:val="en-US"/>
               </w:rPr>
               <w:t>0</w:t>
@@ -1040,12 +1298,19 @@
           </w:tcPr>
           <w:p>
             <w:pPr>
-              <w:rPr>
-                <w:lang w:val="en-US"/>
-              </w:rPr>
-            </w:pPr>
-            <w:r>
-              <w:rPr>
+              <w:jc w:val="both"/>
+              <w:rPr>
+                <w:rFonts w:ascii="Times New Roman" w:hAnsi="Times New Roman" w:cs="Times New Roman"/>
+                <w:sz w:val="24"/>
+                <w:szCs w:val="24"/>
+                <w:lang w:val="en-US"/>
+              </w:rPr>
+            </w:pPr>
+            <w:r>
+              <w:rPr>
+                <w:rFonts w:ascii="Times New Roman" w:hAnsi="Times New Roman" w:cs="Times New Roman"/>
+                <w:sz w:val="24"/>
+                <w:szCs w:val="24"/>
                 <w:lang w:val="en-US"/>
               </w:rPr>
               <w:t>0</w:t>
@@ -1058,12 +1323,19 @@
           </w:tcPr>
           <w:p>
             <w:pPr>
-              <w:rPr>
-                <w:lang w:val="en-US"/>
-              </w:rPr>
-            </w:pPr>
-            <w:r>
-              <w:rPr>
+              <w:jc w:val="both"/>
+              <w:rPr>
+                <w:rFonts w:ascii="Times New Roman" w:hAnsi="Times New Roman" w:cs="Times New Roman"/>
+                <w:sz w:val="24"/>
+                <w:szCs w:val="24"/>
+                <w:lang w:val="en-US"/>
+              </w:rPr>
+            </w:pPr>
+            <w:r>
+              <w:rPr>
+                <w:rFonts w:ascii="Times New Roman" w:hAnsi="Times New Roman" w:cs="Times New Roman"/>
+                <w:sz w:val="24"/>
+                <w:szCs w:val="24"/>
                 <w:lang w:val="en-US"/>
               </w:rPr>
               <w:t>2</w:t>
@@ -1076,12 +1348,19 @@
           </w:tcPr>
           <w:p>
             <w:pPr>
-              <w:rPr>
-                <w:lang w:val="en-US"/>
-              </w:rPr>
-            </w:pPr>
-            <w:r>
-              <w:rPr>
+              <w:jc w:val="both"/>
+              <w:rPr>
+                <w:rFonts w:ascii="Times New Roman" w:hAnsi="Times New Roman" w:cs="Times New Roman"/>
+                <w:sz w:val="24"/>
+                <w:szCs w:val="24"/>
+                <w:lang w:val="en-US"/>
+              </w:rPr>
+            </w:pPr>
+            <w:r>
+              <w:rPr>
+                <w:rFonts w:ascii="Times New Roman" w:hAnsi="Times New Roman" w:cs="Times New Roman"/>
+                <w:sz w:val="24"/>
+                <w:szCs w:val="24"/>
                 <w:lang w:val="en-US"/>
               </w:rPr>
               <w:t>7</w:t>
@@ -1094,12 +1373,19 @@
           </w:tcPr>
           <w:p>
             <w:pPr>
-              <w:rPr>
-                <w:lang w:val="en-US"/>
-              </w:rPr>
-            </w:pPr>
-            <w:r>
-              <w:rPr>
+              <w:jc w:val="both"/>
+              <w:rPr>
+                <w:rFonts w:ascii="Times New Roman" w:hAnsi="Times New Roman" w:cs="Times New Roman"/>
+                <w:sz w:val="24"/>
+                <w:szCs w:val="24"/>
+                <w:lang w:val="en-US"/>
+              </w:rPr>
+            </w:pPr>
+            <w:r>
+              <w:rPr>
+                <w:rFonts w:ascii="Times New Roman" w:hAnsi="Times New Roman" w:cs="Times New Roman"/>
+                <w:sz w:val="24"/>
+                <w:szCs w:val="24"/>
                 <w:lang w:val="en-US"/>
               </w:rPr>
               <w:t>0</w:t>
@@ -1112,12 +1398,19 @@
           </w:tcPr>
           <w:p>
             <w:pPr>
-              <w:rPr>
-                <w:lang w:val="en-US"/>
-              </w:rPr>
-            </w:pPr>
-            <w:r>
-              <w:rPr>
+              <w:jc w:val="both"/>
+              <w:rPr>
+                <w:rFonts w:ascii="Times New Roman" w:hAnsi="Times New Roman" w:cs="Times New Roman"/>
+                <w:sz w:val="24"/>
+                <w:szCs w:val="24"/>
+                <w:lang w:val="en-US"/>
+              </w:rPr>
+            </w:pPr>
+            <w:r>
+              <w:rPr>
+                <w:rFonts w:ascii="Times New Roman" w:hAnsi="Times New Roman" w:cs="Times New Roman"/>
+                <w:sz w:val="24"/>
+                <w:szCs w:val="24"/>
                 <w:lang w:val="en-US"/>
               </w:rPr>
               <w:t>0.22</w:t>
@@ -1132,12 +1425,19 @@
           </w:tcPr>
           <w:p>
             <w:pPr>
-              <w:rPr>
-                <w:lang w:val="en-US"/>
-              </w:rPr>
-            </w:pPr>
-            <w:r>
-              <w:rPr>
+              <w:jc w:val="both"/>
+              <w:rPr>
+                <w:rFonts w:ascii="Times New Roman" w:hAnsi="Times New Roman" w:cs="Times New Roman"/>
+                <w:sz w:val="24"/>
+                <w:szCs w:val="24"/>
+                <w:lang w:val="en-US"/>
+              </w:rPr>
+            </w:pPr>
+            <w:r>
+              <w:rPr>
+                <w:rFonts w:ascii="Times New Roman" w:hAnsi="Times New Roman" w:cs="Times New Roman"/>
+                <w:sz w:val="24"/>
+                <w:szCs w:val="24"/>
                 <w:lang w:val="en-US"/>
               </w:rPr>
               <w:t>PPP</w:t>
@@ -1150,12 +1450,19 @@
           </w:tcPr>
           <w:p>
             <w:pPr>
-              <w:rPr>
-                <w:lang w:val="en-US"/>
-              </w:rPr>
-            </w:pPr>
-            <w:r>
-              <w:rPr>
+              <w:jc w:val="both"/>
+              <w:rPr>
+                <w:rFonts w:ascii="Times New Roman" w:hAnsi="Times New Roman" w:cs="Times New Roman"/>
+                <w:sz w:val="24"/>
+                <w:szCs w:val="24"/>
+                <w:lang w:val="en-US"/>
+              </w:rPr>
+            </w:pPr>
+            <w:r>
+              <w:rPr>
+                <w:rFonts w:ascii="Times New Roman" w:hAnsi="Times New Roman" w:cs="Times New Roman"/>
+                <w:sz w:val="24"/>
+                <w:szCs w:val="24"/>
                 <w:lang w:val="en-US"/>
               </w:rPr>
               <w:t>0</w:t>
@@ -1168,12 +1475,19 @@
           </w:tcPr>
           <w:p>
             <w:pPr>
-              <w:rPr>
-                <w:lang w:val="en-US"/>
-              </w:rPr>
-            </w:pPr>
-            <w:r>
-              <w:rPr>
+              <w:jc w:val="both"/>
+              <w:rPr>
+                <w:rFonts w:ascii="Times New Roman" w:hAnsi="Times New Roman" w:cs="Times New Roman"/>
+                <w:sz w:val="24"/>
+                <w:szCs w:val="24"/>
+                <w:lang w:val="en-US"/>
+              </w:rPr>
+            </w:pPr>
+            <w:r>
+              <w:rPr>
+                <w:rFonts w:ascii="Times New Roman" w:hAnsi="Times New Roman" w:cs="Times New Roman"/>
+                <w:sz w:val="24"/>
+                <w:szCs w:val="24"/>
                 <w:lang w:val="en-US"/>
               </w:rPr>
               <w:t>2</w:t>
@@ -1186,12 +1500,19 @@
           </w:tcPr>
           <w:p>
             <w:pPr>
-              <w:rPr>
-                <w:lang w:val="en-US"/>
-              </w:rPr>
-            </w:pPr>
-            <w:r>
-              <w:rPr>
+              <w:jc w:val="both"/>
+              <w:rPr>
+                <w:rFonts w:ascii="Times New Roman" w:hAnsi="Times New Roman" w:cs="Times New Roman"/>
+                <w:sz w:val="24"/>
+                <w:szCs w:val="24"/>
+                <w:lang w:val="en-US"/>
+              </w:rPr>
+            </w:pPr>
+            <w:r>
+              <w:rPr>
+                <w:rFonts w:ascii="Times New Roman" w:hAnsi="Times New Roman" w:cs="Times New Roman"/>
+                <w:sz w:val="24"/>
+                <w:szCs w:val="24"/>
                 <w:lang w:val="en-US"/>
               </w:rPr>
               <w:t>1</w:t>
@@ -1204,12 +1525,19 @@
           </w:tcPr>
           <w:p>
             <w:pPr>
-              <w:rPr>
-                <w:lang w:val="en-US"/>
-              </w:rPr>
-            </w:pPr>
-            <w:r>
-              <w:rPr>
+              <w:jc w:val="both"/>
+              <w:rPr>
+                <w:rFonts w:ascii="Times New Roman" w:hAnsi="Times New Roman" w:cs="Times New Roman"/>
+                <w:sz w:val="24"/>
+                <w:szCs w:val="24"/>
+                <w:lang w:val="en-US"/>
+              </w:rPr>
+            </w:pPr>
+            <w:r>
+              <w:rPr>
+                <w:rFonts w:ascii="Times New Roman" w:hAnsi="Times New Roman" w:cs="Times New Roman"/>
+                <w:sz w:val="24"/>
+                <w:szCs w:val="24"/>
                 <w:lang w:val="en-US"/>
               </w:rPr>
               <w:t>0</w:t>
@@ -1222,12 +1550,19 @@
           </w:tcPr>
           <w:p>
             <w:pPr>
-              <w:rPr>
-                <w:lang w:val="en-US"/>
-              </w:rPr>
-            </w:pPr>
-            <w:r>
-              <w:rPr>
+              <w:jc w:val="both"/>
+              <w:rPr>
+                <w:rFonts w:ascii="Times New Roman" w:hAnsi="Times New Roman" w:cs="Times New Roman"/>
+                <w:sz w:val="24"/>
+                <w:szCs w:val="24"/>
+                <w:lang w:val="en-US"/>
+              </w:rPr>
+            </w:pPr>
+            <w:r>
+              <w:rPr>
+                <w:rFonts w:ascii="Times New Roman" w:hAnsi="Times New Roman" w:cs="Times New Roman"/>
+                <w:sz w:val="24"/>
+                <w:szCs w:val="24"/>
                 <w:lang w:val="en-US"/>
               </w:rPr>
               <w:t>0</w:t>
@@ -1240,12 +1575,19 @@
           </w:tcPr>
           <w:p>
             <w:pPr>
-              <w:rPr>
-                <w:lang w:val="en-US"/>
-              </w:rPr>
-            </w:pPr>
-            <w:r>
-              <w:rPr>
+              <w:jc w:val="both"/>
+              <w:rPr>
+                <w:rFonts w:ascii="Times New Roman" w:hAnsi="Times New Roman" w:cs="Times New Roman"/>
+                <w:sz w:val="24"/>
+                <w:szCs w:val="24"/>
+                <w:lang w:val="en-US"/>
+              </w:rPr>
+            </w:pPr>
+            <w:r>
+              <w:rPr>
+                <w:rFonts w:ascii="Times New Roman" w:hAnsi="Times New Roman" w:cs="Times New Roman"/>
+                <w:sz w:val="24"/>
+                <w:szCs w:val="24"/>
                 <w:lang w:val="en-US"/>
               </w:rPr>
               <w:t>1.00</w:t>
@@ -1256,55 +1598,84 @@
     </w:tbl>
     <w:p>
       <w:pPr>
-        <w:rPr>
+        <w:jc w:val="both"/>
+        <w:rPr>
+          <w:rFonts w:ascii="Times New Roman" w:hAnsi="Times New Roman" w:cs="Times New Roman"/>
+          <w:sz w:val="24"/>
+          <w:szCs w:val="24"/>
           <w:lang w:val="en-US"/>
         </w:rPr>
       </w:pPr>
     </w:p>
     <w:p>
       <w:pPr>
-        <w:rPr>
+        <w:jc w:val="both"/>
+        <w:rPr>
+          <w:rFonts w:ascii="Times New Roman" w:hAnsi="Times New Roman" w:cs="Times New Roman"/>
+          <w:sz w:val="24"/>
+          <w:szCs w:val="24"/>
           <w:lang w:val="en-US"/>
         </w:rPr>
       </w:pPr>
       <w:r>
         <w:rPr>
+          <w:rFonts w:ascii="Times New Roman" w:hAnsi="Times New Roman" w:cs="Times New Roman"/>
+          <w:sz w:val="24"/>
+          <w:szCs w:val="24"/>
           <w:lang w:val="en-US"/>
         </w:rPr>
         <w:t>After training and testing our random forest, it was unable to clearly distinguish each party’s manifesto.  The random forest could not identify the first section</w:t>
       </w:r>
       <w:r>
         <w:rPr>
+          <w:rFonts w:ascii="Times New Roman" w:hAnsi="Times New Roman" w:cs="Times New Roman"/>
+          <w:sz w:val="24"/>
+          <w:szCs w:val="24"/>
           <w:lang w:val="en-US"/>
         </w:rPr>
         <w:t xml:space="preserve"> (actual chapters)</w:t>
       </w:r>
       <w:r>
         <w:rPr>
+          <w:rFonts w:ascii="Times New Roman" w:hAnsi="Times New Roman" w:cs="Times New Roman"/>
+          <w:sz w:val="24"/>
+          <w:szCs w:val="24"/>
           <w:lang w:val="en-US"/>
         </w:rPr>
         <w:t xml:space="preserve"> of the APC Manifesto against its second section</w:t>
       </w:r>
       <w:r>
         <w:rPr>
+          <w:rFonts w:ascii="Times New Roman" w:hAnsi="Times New Roman" w:cs="Times New Roman"/>
+          <w:sz w:val="24"/>
+          <w:szCs w:val="24"/>
           <w:lang w:val="en-US"/>
         </w:rPr>
         <w:t xml:space="preserve"> (predicted chapters)</w:t>
       </w:r>
       <w:r>
         <w:rPr>
+          <w:rFonts w:ascii="Times New Roman" w:hAnsi="Times New Roman" w:cs="Times New Roman"/>
+          <w:sz w:val="24"/>
+          <w:szCs w:val="24"/>
           <w:lang w:val="en-US"/>
         </w:rPr>
         <w:t xml:space="preserve">.  The PPP Manifesto also suffers the same fate. </w:t>
       </w:r>
       <w:r>
         <w:rPr>
+          <w:rFonts w:ascii="Times New Roman" w:hAnsi="Times New Roman" w:cs="Times New Roman"/>
+          <w:sz w:val="24"/>
+          <w:szCs w:val="24"/>
           <w:lang w:val="en-US"/>
         </w:rPr>
         <w:t>No section of all the Parties’ Manifestos matches that of the CPP Manifesto.</w:t>
       </w:r>
       <w:r>
         <w:rPr>
+          <w:rFonts w:ascii="Times New Roman" w:hAnsi="Times New Roman" w:cs="Times New Roman"/>
+          <w:sz w:val="24"/>
+          <w:szCs w:val="24"/>
           <w:lang w:val="en-US"/>
         </w:rPr>
         <w:t xml:space="preserve">  </w:t>
@@ -1312,14 +1683,21 @@
     </w:p>
     <w:p>
       <w:pPr>
-        <w:rPr>
+        <w:jc w:val="both"/>
+        <w:rPr>
+          <w:rFonts w:ascii="Times New Roman" w:hAnsi="Times New Roman" w:cs="Times New Roman"/>
           <w:b/>
+          <w:sz w:val="24"/>
+          <w:szCs w:val="24"/>
           <w:lang w:val="en-US"/>
         </w:rPr>
       </w:pPr>
       <w:r>
         <w:rPr>
+          <w:rFonts w:ascii="Times New Roman" w:hAnsi="Times New Roman" w:cs="Times New Roman"/>
           <w:b/>
+          <w:sz w:val="24"/>
+          <w:szCs w:val="24"/>
           <w:lang w:val="en-US"/>
         </w:rPr>
         <w:t>The OOB Error Rate</w:t>
@@ -1331,92 +1709,149 @@
         <w:shd w:val="clear" w:color="auto" w:fill="FFFFFF"/>
         <w:wordWrap w:val="0"/>
         <w:spacing w:line="225" w:lineRule="atLeast"/>
-        <w:rPr>
-          <w:rFonts w:ascii="Lucida Console" w:hAnsi="Lucida Console"/>
+        <w:jc w:val="both"/>
+        <w:rPr>
+          <w:rFonts w:ascii="Times New Roman" w:hAnsi="Times New Roman" w:cs="Times New Roman"/>
           <w:color w:val="000000"/>
+          <w:sz w:val="24"/>
+          <w:szCs w:val="24"/>
         </w:rPr>
       </w:pPr>
       <w:r>
         <w:rPr>
-          <w:rFonts w:ascii="Lucida Console" w:hAnsi="Lucida Console"/>
+          <w:rFonts w:ascii="Times New Roman" w:hAnsi="Times New Roman" w:cs="Times New Roman"/>
           <w:color w:val="000000"/>
+          <w:sz w:val="24"/>
+          <w:szCs w:val="24"/>
         </w:rPr>
         <w:t xml:space="preserve">OOB estimate of error rate: 34.92%. This is quite </w:t>
       </w:r>
       <w:r>
         <w:rPr>
-          <w:rFonts w:ascii="Lucida Console" w:hAnsi="Lucida Console"/>
+          <w:rFonts w:ascii="Times New Roman" w:hAnsi="Times New Roman" w:cs="Times New Roman"/>
           <w:color w:val="000000"/>
+          <w:sz w:val="24"/>
+          <w:szCs w:val="24"/>
         </w:rPr>
         <w:t>high</w:t>
       </w:r>
       <w:r>
         <w:rPr>
-          <w:rFonts w:ascii="Lucida Console" w:hAnsi="Lucida Console"/>
+          <w:rFonts w:ascii="Times New Roman" w:hAnsi="Times New Roman" w:cs="Times New Roman"/>
           <w:color w:val="000000"/>
+          <w:sz w:val="24"/>
+          <w:szCs w:val="24"/>
         </w:rPr>
         <w:t xml:space="preserve"> because it is near an average</w:t>
       </w:r>
       <w:r>
         <w:rPr>
-          <w:rFonts w:ascii="Lucida Console" w:hAnsi="Lucida Console"/>
+          <w:rFonts w:ascii="Times New Roman" w:hAnsi="Times New Roman" w:cs="Times New Roman"/>
           <w:color w:val="000000"/>
+          <w:sz w:val="24"/>
+          <w:szCs w:val="24"/>
         </w:rPr>
         <w:t xml:space="preserve"> point</w:t>
       </w:r>
       <w:r>
         <w:rPr>
-          <w:rFonts w:ascii="Lucida Console" w:hAnsi="Lucida Console"/>
+          <w:rFonts w:ascii="Times New Roman" w:hAnsi="Times New Roman" w:cs="Times New Roman"/>
           <w:color w:val="000000"/>
+          <w:sz w:val="24"/>
+          <w:szCs w:val="24"/>
         </w:rPr>
         <w:t>.</w:t>
       </w:r>
     </w:p>
     <w:p>
       <w:pPr>
-        <w:rPr>
+        <w:jc w:val="both"/>
+        <w:rPr>
+          <w:rFonts w:ascii="Times New Roman" w:hAnsi="Times New Roman" w:cs="Times New Roman"/>
+          <w:sz w:val="24"/>
+          <w:szCs w:val="24"/>
           <w:lang w:val="en-US"/>
         </w:rPr>
       </w:pPr>
     </w:p>
     <w:p>
       <w:pPr>
-        <w:rPr>
+        <w:jc w:val="both"/>
+        <w:rPr>
+          <w:rFonts w:ascii="Times New Roman" w:hAnsi="Times New Roman" w:cs="Times New Roman"/>
+          <w:sz w:val="24"/>
+          <w:szCs w:val="24"/>
           <w:lang w:val="en-US"/>
         </w:rPr>
       </w:pPr>
       <w:r>
+        <w:rPr>
+          <w:rFonts w:ascii="Times New Roman" w:hAnsi="Times New Roman" w:cs="Times New Roman"/>
+          <w:sz w:val="24"/>
+          <w:szCs w:val="24"/>
+        </w:rPr>
         <w:t xml:space="preserve">The graph on the below shows those stop words which are most useful in distinguishing manifestos from each other. We see that the NDC Manifesto uses the words “over”, </w:t>
       </w:r>
       <w:r>
+        <w:rPr>
+          <w:rFonts w:ascii="Times New Roman" w:hAnsi="Times New Roman" w:cs="Times New Roman"/>
+          <w:sz w:val="24"/>
+          <w:szCs w:val="24"/>
+        </w:rPr>
         <w:t>“</w:t>
       </w:r>
       <w:r>
+        <w:rPr>
+          <w:rFonts w:ascii="Times New Roman" w:hAnsi="Times New Roman" w:cs="Times New Roman"/>
+          <w:sz w:val="24"/>
+          <w:szCs w:val="24"/>
+        </w:rPr>
         <w:t>at” and “under” more frequently than any other party.</w:t>
       </w:r>
       <w:r>
+        <w:rPr>
+          <w:rFonts w:ascii="Times New Roman" w:hAnsi="Times New Roman" w:cs="Times New Roman"/>
+          <w:sz w:val="24"/>
+          <w:szCs w:val="24"/>
+        </w:rPr>
         <w:t xml:space="preserve"> The words “not” and “I” are most frequently used by the PPP.</w:t>
       </w:r>
       <w:r>
+        <w:rPr>
+          <w:rFonts w:ascii="Times New Roman" w:hAnsi="Times New Roman" w:cs="Times New Roman"/>
+          <w:sz w:val="24"/>
+          <w:szCs w:val="24"/>
+        </w:rPr>
         <w:t xml:space="preserve"> Finally, the words “our” and “is” are most frequently used by the PPP.</w:t>
       </w:r>
     </w:p>
     <w:p>
       <w:pPr>
-        <w:rPr>
+        <w:jc w:val="both"/>
+        <w:rPr>
+          <w:rFonts w:ascii="Times New Roman" w:hAnsi="Times New Roman" w:cs="Times New Roman"/>
+          <w:sz w:val="24"/>
+          <w:szCs w:val="24"/>
           <w:lang w:val="en-US"/>
         </w:rPr>
       </w:pPr>
     </w:p>
     <w:p>
       <w:pPr>
-        <w:rPr>
+        <w:jc w:val="both"/>
+        <w:rPr>
+          <w:rFonts w:ascii="Times New Roman" w:hAnsi="Times New Roman" w:cs="Times New Roman"/>
+          <w:sz w:val="24"/>
+          <w:szCs w:val="24"/>
           <w:lang w:val="en-US"/>
         </w:rPr>
       </w:pPr>
       <w:r>
         <w:rPr>
+          <w:rFonts w:ascii="Times New Roman" w:hAnsi="Times New Roman" w:cs="Times New Roman"/>
           <w:noProof/>
+          <w:sz w:val="24"/>
+          <w:szCs w:val="24"/>
           <w:lang w:eastAsia="en-GB"/>
         </w:rPr>
         <w:lastRenderedPageBreak/>
@@ -1465,28 +1900,43 @@
     </w:p>
     <w:p>
       <w:pPr>
-        <w:rPr>
+        <w:jc w:val="both"/>
+        <w:rPr>
+          <w:rFonts w:ascii="Times New Roman" w:hAnsi="Times New Roman" w:cs="Times New Roman"/>
+          <w:sz w:val="24"/>
+          <w:szCs w:val="24"/>
           <w:lang w:val="en-US"/>
         </w:rPr>
       </w:pPr>
     </w:p>
     <w:p>
       <w:pPr>
-        <w:rPr>
+        <w:jc w:val="both"/>
+        <w:rPr>
+          <w:rFonts w:ascii="Times New Roman" w:hAnsi="Times New Roman" w:cs="Times New Roman"/>
+          <w:sz w:val="24"/>
+          <w:szCs w:val="24"/>
           <w:lang w:val="en-US"/>
         </w:rPr>
       </w:pPr>
     </w:p>
     <w:p>
       <w:pPr>
-        <w:rPr>
+        <w:jc w:val="both"/>
+        <w:rPr>
+          <w:rFonts w:ascii="Times New Roman" w:hAnsi="Times New Roman" w:cs="Times New Roman"/>
           <w:b/>
+          <w:sz w:val="24"/>
+          <w:szCs w:val="24"/>
           <w:lang w:val="en-US"/>
         </w:rPr>
       </w:pPr>
       <w:r>
         <w:rPr>
+          <w:rFonts w:ascii="Times New Roman" w:hAnsi="Times New Roman" w:cs="Times New Roman"/>
           <w:b/>
+          <w:sz w:val="24"/>
+          <w:szCs w:val="24"/>
           <w:lang w:val="en-US"/>
         </w:rPr>
         <w:t>Guess</w:t>
@@ -1513,7 +1963,11 @@
           </w:tcPr>
           <w:p>
             <w:pPr>
-              <w:rPr>
+              <w:jc w:val="both"/>
+              <w:rPr>
+                <w:rFonts w:ascii="Times New Roman" w:hAnsi="Times New Roman" w:cs="Times New Roman"/>
+                <w:sz w:val="24"/>
+                <w:szCs w:val="24"/>
                 <w:lang w:val="en-US"/>
               </w:rPr>
             </w:pPr>
@@ -1525,12 +1979,19 @@
           </w:tcPr>
           <w:p>
             <w:pPr>
-              <w:rPr>
-                <w:lang w:val="en-US"/>
-              </w:rPr>
-            </w:pPr>
-            <w:r>
-              <w:rPr>
+              <w:jc w:val="both"/>
+              <w:rPr>
+                <w:rFonts w:ascii="Times New Roman" w:hAnsi="Times New Roman" w:cs="Times New Roman"/>
+                <w:sz w:val="24"/>
+                <w:szCs w:val="24"/>
+                <w:lang w:val="en-US"/>
+              </w:rPr>
+            </w:pPr>
+            <w:r>
+              <w:rPr>
+                <w:rFonts w:ascii="Times New Roman" w:hAnsi="Times New Roman" w:cs="Times New Roman"/>
+                <w:sz w:val="24"/>
+                <w:szCs w:val="24"/>
                 <w:lang w:val="en-US"/>
               </w:rPr>
               <w:t>APC</w:t>
@@ -1543,12 +2004,19 @@
           </w:tcPr>
           <w:p>
             <w:pPr>
-              <w:rPr>
-                <w:lang w:val="en-US"/>
-              </w:rPr>
-            </w:pPr>
-            <w:r>
-              <w:rPr>
+              <w:jc w:val="both"/>
+              <w:rPr>
+                <w:rFonts w:ascii="Times New Roman" w:hAnsi="Times New Roman" w:cs="Times New Roman"/>
+                <w:sz w:val="24"/>
+                <w:szCs w:val="24"/>
+                <w:lang w:val="en-US"/>
+              </w:rPr>
+            </w:pPr>
+            <w:r>
+              <w:rPr>
+                <w:rFonts w:ascii="Times New Roman" w:hAnsi="Times New Roman" w:cs="Times New Roman"/>
+                <w:sz w:val="24"/>
+                <w:szCs w:val="24"/>
                 <w:lang w:val="en-US"/>
               </w:rPr>
               <w:t>CPP</w:t>
@@ -1561,12 +2029,19 @@
           </w:tcPr>
           <w:p>
             <w:pPr>
-              <w:rPr>
-                <w:lang w:val="en-US"/>
-              </w:rPr>
-            </w:pPr>
-            <w:r>
-              <w:rPr>
+              <w:jc w:val="both"/>
+              <w:rPr>
+                <w:rFonts w:ascii="Times New Roman" w:hAnsi="Times New Roman" w:cs="Times New Roman"/>
+                <w:sz w:val="24"/>
+                <w:szCs w:val="24"/>
+                <w:lang w:val="en-US"/>
+              </w:rPr>
+            </w:pPr>
+            <w:r>
+              <w:rPr>
+                <w:rFonts w:ascii="Times New Roman" w:hAnsi="Times New Roman" w:cs="Times New Roman"/>
+                <w:sz w:val="24"/>
+                <w:szCs w:val="24"/>
                 <w:lang w:val="en-US"/>
               </w:rPr>
               <w:t>NDC</w:t>
@@ -1579,12 +2054,19 @@
           </w:tcPr>
           <w:p>
             <w:pPr>
-              <w:rPr>
-                <w:lang w:val="en-US"/>
-              </w:rPr>
-            </w:pPr>
-            <w:r>
-              <w:rPr>
+              <w:jc w:val="both"/>
+              <w:rPr>
+                <w:rFonts w:ascii="Times New Roman" w:hAnsi="Times New Roman" w:cs="Times New Roman"/>
+                <w:sz w:val="24"/>
+                <w:szCs w:val="24"/>
+                <w:lang w:val="en-US"/>
+              </w:rPr>
+            </w:pPr>
+            <w:r>
+              <w:rPr>
+                <w:rFonts w:ascii="Times New Roman" w:hAnsi="Times New Roman" w:cs="Times New Roman"/>
+                <w:sz w:val="24"/>
+                <w:szCs w:val="24"/>
                 <w:lang w:val="en-US"/>
               </w:rPr>
               <w:t>NPP</w:t>
@@ -1597,12 +2079,19 @@
           </w:tcPr>
           <w:p>
             <w:pPr>
-              <w:rPr>
-                <w:lang w:val="en-US"/>
-              </w:rPr>
-            </w:pPr>
-            <w:r>
-              <w:rPr>
+              <w:jc w:val="both"/>
+              <w:rPr>
+                <w:rFonts w:ascii="Times New Roman" w:hAnsi="Times New Roman" w:cs="Times New Roman"/>
+                <w:sz w:val="24"/>
+                <w:szCs w:val="24"/>
+                <w:lang w:val="en-US"/>
+              </w:rPr>
+            </w:pPr>
+            <w:r>
+              <w:rPr>
+                <w:rFonts w:ascii="Times New Roman" w:hAnsi="Times New Roman" w:cs="Times New Roman"/>
+                <w:sz w:val="24"/>
+                <w:szCs w:val="24"/>
                 <w:lang w:val="en-US"/>
               </w:rPr>
               <w:t>PPP</w:t>
@@ -1617,12 +2106,19 @@
           </w:tcPr>
           <w:p>
             <w:pPr>
-              <w:rPr>
-                <w:lang w:val="en-US"/>
-              </w:rPr>
-            </w:pPr>
-            <w:r>
-              <w:rPr>
+              <w:jc w:val="both"/>
+              <w:rPr>
+                <w:rFonts w:ascii="Times New Roman" w:hAnsi="Times New Roman" w:cs="Times New Roman"/>
+                <w:sz w:val="24"/>
+                <w:szCs w:val="24"/>
+                <w:lang w:val="en-US"/>
+              </w:rPr>
+            </w:pPr>
+            <w:r>
+              <w:rPr>
+                <w:rFonts w:ascii="Times New Roman" w:hAnsi="Times New Roman" w:cs="Times New Roman"/>
+                <w:sz w:val="24"/>
+                <w:szCs w:val="24"/>
                 <w:lang w:val="en-US"/>
               </w:rPr>
               <w:t>APC</w:t>
@@ -1635,12 +2131,19 @@
           </w:tcPr>
           <w:p>
             <w:pPr>
-              <w:rPr>
-                <w:lang w:val="en-US"/>
-              </w:rPr>
-            </w:pPr>
-            <w:r>
-              <w:rPr>
+              <w:jc w:val="both"/>
+              <w:rPr>
+                <w:rFonts w:ascii="Times New Roman" w:hAnsi="Times New Roman" w:cs="Times New Roman"/>
+                <w:sz w:val="24"/>
+                <w:szCs w:val="24"/>
+                <w:lang w:val="en-US"/>
+              </w:rPr>
+            </w:pPr>
+            <w:r>
+              <w:rPr>
+                <w:rFonts w:ascii="Times New Roman" w:hAnsi="Times New Roman" w:cs="Times New Roman"/>
+                <w:sz w:val="24"/>
+                <w:szCs w:val="24"/>
                 <w:lang w:val="en-US"/>
               </w:rPr>
               <w:t>0</w:t>
@@ -1653,12 +2156,19 @@
           </w:tcPr>
           <w:p>
             <w:pPr>
-              <w:rPr>
-                <w:lang w:val="en-US"/>
-              </w:rPr>
-            </w:pPr>
-            <w:r>
-              <w:rPr>
+              <w:jc w:val="both"/>
+              <w:rPr>
+                <w:rFonts w:ascii="Times New Roman" w:hAnsi="Times New Roman" w:cs="Times New Roman"/>
+                <w:sz w:val="24"/>
+                <w:szCs w:val="24"/>
+                <w:lang w:val="en-US"/>
+              </w:rPr>
+            </w:pPr>
+            <w:r>
+              <w:rPr>
+                <w:rFonts w:ascii="Times New Roman" w:hAnsi="Times New Roman" w:cs="Times New Roman"/>
+                <w:sz w:val="24"/>
+                <w:szCs w:val="24"/>
                 <w:lang w:val="en-US"/>
               </w:rPr>
               <w:t>7</w:t>
@@ -1671,12 +2181,19 @@
           </w:tcPr>
           <w:p>
             <w:pPr>
-              <w:rPr>
-                <w:lang w:val="en-US"/>
-              </w:rPr>
-            </w:pPr>
-            <w:r>
-              <w:rPr>
+              <w:jc w:val="both"/>
+              <w:rPr>
+                <w:rFonts w:ascii="Times New Roman" w:hAnsi="Times New Roman" w:cs="Times New Roman"/>
+                <w:sz w:val="24"/>
+                <w:szCs w:val="24"/>
+                <w:lang w:val="en-US"/>
+              </w:rPr>
+            </w:pPr>
+            <w:r>
+              <w:rPr>
+                <w:rFonts w:ascii="Times New Roman" w:hAnsi="Times New Roman" w:cs="Times New Roman"/>
+                <w:sz w:val="24"/>
+                <w:szCs w:val="24"/>
                 <w:lang w:val="en-US"/>
               </w:rPr>
               <w:t>0</w:t>
@@ -1689,12 +2206,19 @@
           </w:tcPr>
           <w:p>
             <w:pPr>
-              <w:rPr>
-                <w:lang w:val="en-US"/>
-              </w:rPr>
-            </w:pPr>
-            <w:r>
-              <w:rPr>
+              <w:jc w:val="both"/>
+              <w:rPr>
+                <w:rFonts w:ascii="Times New Roman" w:hAnsi="Times New Roman" w:cs="Times New Roman"/>
+                <w:sz w:val="24"/>
+                <w:szCs w:val="24"/>
+                <w:lang w:val="en-US"/>
+              </w:rPr>
+            </w:pPr>
+            <w:r>
+              <w:rPr>
+                <w:rFonts w:ascii="Times New Roman" w:hAnsi="Times New Roman" w:cs="Times New Roman"/>
+                <w:sz w:val="24"/>
+                <w:szCs w:val="24"/>
                 <w:lang w:val="en-US"/>
               </w:rPr>
               <w:t>3</w:t>
@@ -1707,12 +2231,19 @@
           </w:tcPr>
           <w:p>
             <w:pPr>
-              <w:rPr>
-                <w:lang w:val="en-US"/>
-              </w:rPr>
-            </w:pPr>
-            <w:r>
-              <w:rPr>
+              <w:jc w:val="both"/>
+              <w:rPr>
+                <w:rFonts w:ascii="Times New Roman" w:hAnsi="Times New Roman" w:cs="Times New Roman"/>
+                <w:sz w:val="24"/>
+                <w:szCs w:val="24"/>
+                <w:lang w:val="en-US"/>
+              </w:rPr>
+            </w:pPr>
+            <w:r>
+              <w:rPr>
+                <w:rFonts w:ascii="Times New Roman" w:hAnsi="Times New Roman" w:cs="Times New Roman"/>
+                <w:sz w:val="24"/>
+                <w:szCs w:val="24"/>
                 <w:lang w:val="en-US"/>
               </w:rPr>
               <w:t>0</w:t>
@@ -1727,12 +2258,19 @@
           </w:tcPr>
           <w:p>
             <w:pPr>
-              <w:rPr>
-                <w:lang w:val="en-US"/>
-              </w:rPr>
-            </w:pPr>
-            <w:r>
-              <w:rPr>
+              <w:jc w:val="both"/>
+              <w:rPr>
+                <w:rFonts w:ascii="Times New Roman" w:hAnsi="Times New Roman" w:cs="Times New Roman"/>
+                <w:sz w:val="24"/>
+                <w:szCs w:val="24"/>
+                <w:lang w:val="en-US"/>
+              </w:rPr>
+            </w:pPr>
+            <w:r>
+              <w:rPr>
+                <w:rFonts w:ascii="Times New Roman" w:hAnsi="Times New Roman" w:cs="Times New Roman"/>
+                <w:sz w:val="24"/>
+                <w:szCs w:val="24"/>
                 <w:lang w:val="en-US"/>
               </w:rPr>
               <w:t>CPP</w:t>
@@ -1745,12 +2283,19 @@
           </w:tcPr>
           <w:p>
             <w:pPr>
-              <w:rPr>
-                <w:lang w:val="en-US"/>
-              </w:rPr>
-            </w:pPr>
-            <w:r>
-              <w:rPr>
+              <w:jc w:val="both"/>
+              <w:rPr>
+                <w:rFonts w:ascii="Times New Roman" w:hAnsi="Times New Roman" w:cs="Times New Roman"/>
+                <w:sz w:val="24"/>
+                <w:szCs w:val="24"/>
+                <w:lang w:val="en-US"/>
+              </w:rPr>
+            </w:pPr>
+            <w:r>
+              <w:rPr>
+                <w:rFonts w:ascii="Times New Roman" w:hAnsi="Times New Roman" w:cs="Times New Roman"/>
+                <w:sz w:val="24"/>
+                <w:szCs w:val="24"/>
                 <w:lang w:val="en-US"/>
               </w:rPr>
               <w:t>0</w:t>
@@ -1763,12 +2308,19 @@
           </w:tcPr>
           <w:p>
             <w:pPr>
-              <w:rPr>
-                <w:lang w:val="en-US"/>
-              </w:rPr>
-            </w:pPr>
-            <w:r>
-              <w:rPr>
+              <w:jc w:val="both"/>
+              <w:rPr>
+                <w:rFonts w:ascii="Times New Roman" w:hAnsi="Times New Roman" w:cs="Times New Roman"/>
+                <w:sz w:val="24"/>
+                <w:szCs w:val="24"/>
+                <w:lang w:val="en-US"/>
+              </w:rPr>
+            </w:pPr>
+            <w:r>
+              <w:rPr>
+                <w:rFonts w:ascii="Times New Roman" w:hAnsi="Times New Roman" w:cs="Times New Roman"/>
+                <w:sz w:val="24"/>
+                <w:szCs w:val="24"/>
                 <w:lang w:val="en-US"/>
               </w:rPr>
               <w:t>25</w:t>
@@ -1781,12 +2333,19 @@
           </w:tcPr>
           <w:p>
             <w:pPr>
-              <w:rPr>
-                <w:lang w:val="en-US"/>
-              </w:rPr>
-            </w:pPr>
-            <w:r>
-              <w:rPr>
+              <w:jc w:val="both"/>
+              <w:rPr>
+                <w:rFonts w:ascii="Times New Roman" w:hAnsi="Times New Roman" w:cs="Times New Roman"/>
+                <w:sz w:val="24"/>
+                <w:szCs w:val="24"/>
+                <w:lang w:val="en-US"/>
+              </w:rPr>
+            </w:pPr>
+            <w:r>
+              <w:rPr>
+                <w:rFonts w:ascii="Times New Roman" w:hAnsi="Times New Roman" w:cs="Times New Roman"/>
+                <w:sz w:val="24"/>
+                <w:szCs w:val="24"/>
                 <w:lang w:val="en-US"/>
               </w:rPr>
               <w:t>0</w:t>
@@ -1799,12 +2358,19 @@
           </w:tcPr>
           <w:p>
             <w:pPr>
-              <w:rPr>
-                <w:lang w:val="en-US"/>
-              </w:rPr>
-            </w:pPr>
-            <w:r>
-              <w:rPr>
+              <w:jc w:val="both"/>
+              <w:rPr>
+                <w:rFonts w:ascii="Times New Roman" w:hAnsi="Times New Roman" w:cs="Times New Roman"/>
+                <w:sz w:val="24"/>
+                <w:szCs w:val="24"/>
+                <w:lang w:val="en-US"/>
+              </w:rPr>
+            </w:pPr>
+            <w:r>
+              <w:rPr>
+                <w:rFonts w:ascii="Times New Roman" w:hAnsi="Times New Roman" w:cs="Times New Roman"/>
+                <w:sz w:val="24"/>
+                <w:szCs w:val="24"/>
                 <w:lang w:val="en-US"/>
               </w:rPr>
               <w:t>0</w:t>
@@ -1817,12 +2383,19 @@
           </w:tcPr>
           <w:p>
             <w:pPr>
-              <w:rPr>
-                <w:lang w:val="en-US"/>
-              </w:rPr>
-            </w:pPr>
-            <w:r>
-              <w:rPr>
+              <w:jc w:val="both"/>
+              <w:rPr>
+                <w:rFonts w:ascii="Times New Roman" w:hAnsi="Times New Roman" w:cs="Times New Roman"/>
+                <w:sz w:val="24"/>
+                <w:szCs w:val="24"/>
+                <w:lang w:val="en-US"/>
+              </w:rPr>
+            </w:pPr>
+            <w:r>
+              <w:rPr>
+                <w:rFonts w:ascii="Times New Roman" w:hAnsi="Times New Roman" w:cs="Times New Roman"/>
+                <w:sz w:val="24"/>
+                <w:szCs w:val="24"/>
                 <w:lang w:val="en-US"/>
               </w:rPr>
               <w:t>0</w:t>
@@ -1837,12 +2410,19 @@
           </w:tcPr>
           <w:p>
             <w:pPr>
-              <w:rPr>
-                <w:lang w:val="en-US"/>
-              </w:rPr>
-            </w:pPr>
-            <w:r>
-              <w:rPr>
+              <w:jc w:val="both"/>
+              <w:rPr>
+                <w:rFonts w:ascii="Times New Roman" w:hAnsi="Times New Roman" w:cs="Times New Roman"/>
+                <w:sz w:val="24"/>
+                <w:szCs w:val="24"/>
+                <w:lang w:val="en-US"/>
+              </w:rPr>
+            </w:pPr>
+            <w:r>
+              <w:rPr>
+                <w:rFonts w:ascii="Times New Roman" w:hAnsi="Times New Roman" w:cs="Times New Roman"/>
+                <w:sz w:val="24"/>
+                <w:szCs w:val="24"/>
                 <w:lang w:val="en-US"/>
               </w:rPr>
               <w:t>NDC</w:t>
@@ -1855,12 +2435,19 @@
           </w:tcPr>
           <w:p>
             <w:pPr>
-              <w:rPr>
-                <w:lang w:val="en-US"/>
-              </w:rPr>
-            </w:pPr>
-            <w:r>
-              <w:rPr>
+              <w:jc w:val="both"/>
+              <w:rPr>
+                <w:rFonts w:ascii="Times New Roman" w:hAnsi="Times New Roman" w:cs="Times New Roman"/>
+                <w:sz w:val="24"/>
+                <w:szCs w:val="24"/>
+                <w:lang w:val="en-US"/>
+              </w:rPr>
+            </w:pPr>
+            <w:r>
+              <w:rPr>
+                <w:rFonts w:ascii="Times New Roman" w:hAnsi="Times New Roman" w:cs="Times New Roman"/>
+                <w:sz w:val="24"/>
+                <w:szCs w:val="24"/>
                 <w:lang w:val="en-US"/>
               </w:rPr>
               <w:t>0</w:t>
@@ -1873,12 +2460,19 @@
           </w:tcPr>
           <w:p>
             <w:pPr>
-              <w:rPr>
-                <w:lang w:val="en-US"/>
-              </w:rPr>
-            </w:pPr>
-            <w:r>
-              <w:rPr>
+              <w:jc w:val="both"/>
+              <w:rPr>
+                <w:rFonts w:ascii="Times New Roman" w:hAnsi="Times New Roman" w:cs="Times New Roman"/>
+                <w:sz w:val="24"/>
+                <w:szCs w:val="24"/>
+                <w:lang w:val="en-US"/>
+              </w:rPr>
+            </w:pPr>
+            <w:r>
+              <w:rPr>
+                <w:rFonts w:ascii="Times New Roman" w:hAnsi="Times New Roman" w:cs="Times New Roman"/>
+                <w:sz w:val="24"/>
+                <w:szCs w:val="24"/>
                 <w:lang w:val="en-US"/>
               </w:rPr>
               <w:t>15</w:t>
@@ -1891,12 +2485,19 @@
           </w:tcPr>
           <w:p>
             <w:pPr>
-              <w:rPr>
-                <w:lang w:val="en-US"/>
-              </w:rPr>
-            </w:pPr>
-            <w:r>
-              <w:rPr>
+              <w:jc w:val="both"/>
+              <w:rPr>
+                <w:rFonts w:ascii="Times New Roman" w:hAnsi="Times New Roman" w:cs="Times New Roman"/>
+                <w:sz w:val="24"/>
+                <w:szCs w:val="24"/>
+                <w:lang w:val="en-US"/>
+              </w:rPr>
+            </w:pPr>
+            <w:r>
+              <w:rPr>
+                <w:rFonts w:ascii="Times New Roman" w:hAnsi="Times New Roman" w:cs="Times New Roman"/>
+                <w:sz w:val="24"/>
+                <w:szCs w:val="24"/>
                 <w:lang w:val="en-US"/>
               </w:rPr>
               <w:t>6</w:t>
@@ -1909,12 +2510,19 @@
           </w:tcPr>
           <w:p>
             <w:pPr>
-              <w:rPr>
-                <w:lang w:val="en-US"/>
-              </w:rPr>
-            </w:pPr>
-            <w:r>
-              <w:rPr>
+              <w:jc w:val="both"/>
+              <w:rPr>
+                <w:rFonts w:ascii="Times New Roman" w:hAnsi="Times New Roman" w:cs="Times New Roman"/>
+                <w:sz w:val="24"/>
+                <w:szCs w:val="24"/>
+                <w:lang w:val="en-US"/>
+              </w:rPr>
+            </w:pPr>
+            <w:r>
+              <w:rPr>
+                <w:rFonts w:ascii="Times New Roman" w:hAnsi="Times New Roman" w:cs="Times New Roman"/>
+                <w:sz w:val="24"/>
+                <w:szCs w:val="24"/>
                 <w:lang w:val="en-US"/>
               </w:rPr>
               <w:t>0</w:t>
@@ -1927,12 +2535,19 @@
           </w:tcPr>
           <w:p>
             <w:pPr>
-              <w:rPr>
-                <w:lang w:val="en-US"/>
-              </w:rPr>
-            </w:pPr>
-            <w:r>
-              <w:rPr>
+              <w:jc w:val="both"/>
+              <w:rPr>
+                <w:rFonts w:ascii="Times New Roman" w:hAnsi="Times New Roman" w:cs="Times New Roman"/>
+                <w:sz w:val="24"/>
+                <w:szCs w:val="24"/>
+                <w:lang w:val="en-US"/>
+              </w:rPr>
+            </w:pPr>
+            <w:r>
+              <w:rPr>
+                <w:rFonts w:ascii="Times New Roman" w:hAnsi="Times New Roman" w:cs="Times New Roman"/>
+                <w:sz w:val="24"/>
+                <w:szCs w:val="24"/>
                 <w:lang w:val="en-US"/>
               </w:rPr>
               <w:t>0</w:t>
@@ -1947,12 +2562,19 @@
           </w:tcPr>
           <w:p>
             <w:pPr>
-              <w:rPr>
-                <w:lang w:val="en-US"/>
-              </w:rPr>
-            </w:pPr>
-            <w:r>
-              <w:rPr>
+              <w:jc w:val="both"/>
+              <w:rPr>
+                <w:rFonts w:ascii="Times New Roman" w:hAnsi="Times New Roman" w:cs="Times New Roman"/>
+                <w:sz w:val="24"/>
+                <w:szCs w:val="24"/>
+                <w:lang w:val="en-US"/>
+              </w:rPr>
+            </w:pPr>
+            <w:r>
+              <w:rPr>
+                <w:rFonts w:ascii="Times New Roman" w:hAnsi="Times New Roman" w:cs="Times New Roman"/>
+                <w:sz w:val="24"/>
+                <w:szCs w:val="24"/>
                 <w:lang w:val="en-US"/>
               </w:rPr>
               <w:t>NPP</w:t>
@@ -1965,12 +2587,19 @@
           </w:tcPr>
           <w:p>
             <w:pPr>
-              <w:rPr>
-                <w:lang w:val="en-US"/>
-              </w:rPr>
-            </w:pPr>
-            <w:r>
-              <w:rPr>
+              <w:jc w:val="both"/>
+              <w:rPr>
+                <w:rFonts w:ascii="Times New Roman" w:hAnsi="Times New Roman" w:cs="Times New Roman"/>
+                <w:sz w:val="24"/>
+                <w:szCs w:val="24"/>
+                <w:lang w:val="en-US"/>
+              </w:rPr>
+            </w:pPr>
+            <w:r>
+              <w:rPr>
+                <w:rFonts w:ascii="Times New Roman" w:hAnsi="Times New Roman" w:cs="Times New Roman"/>
+                <w:sz w:val="24"/>
+                <w:szCs w:val="24"/>
                 <w:lang w:val="en-US"/>
               </w:rPr>
               <w:t>1</w:t>
@@ -1983,12 +2612,19 @@
           </w:tcPr>
           <w:p>
             <w:pPr>
-              <w:rPr>
-                <w:lang w:val="en-US"/>
-              </w:rPr>
-            </w:pPr>
-            <w:r>
-              <w:rPr>
+              <w:jc w:val="both"/>
+              <w:rPr>
+                <w:rFonts w:ascii="Times New Roman" w:hAnsi="Times New Roman" w:cs="Times New Roman"/>
+                <w:sz w:val="24"/>
+                <w:szCs w:val="24"/>
+                <w:lang w:val="en-US"/>
+              </w:rPr>
+            </w:pPr>
+            <w:r>
+              <w:rPr>
+                <w:rFonts w:ascii="Times New Roman" w:hAnsi="Times New Roman" w:cs="Times New Roman"/>
+                <w:sz w:val="24"/>
+                <w:szCs w:val="24"/>
                 <w:lang w:val="en-US"/>
               </w:rPr>
               <w:t>2</w:t>
@@ -2001,12 +2637,19 @@
           </w:tcPr>
           <w:p>
             <w:pPr>
-              <w:rPr>
-                <w:lang w:val="en-US"/>
-              </w:rPr>
-            </w:pPr>
-            <w:r>
-              <w:rPr>
+              <w:jc w:val="both"/>
+              <w:rPr>
+                <w:rFonts w:ascii="Times New Roman" w:hAnsi="Times New Roman" w:cs="Times New Roman"/>
+                <w:sz w:val="24"/>
+                <w:szCs w:val="24"/>
+                <w:lang w:val="en-US"/>
+              </w:rPr>
+            </w:pPr>
+            <w:r>
+              <w:rPr>
+                <w:rFonts w:ascii="Times New Roman" w:hAnsi="Times New Roman" w:cs="Times New Roman"/>
+                <w:sz w:val="24"/>
+                <w:szCs w:val="24"/>
                 <w:lang w:val="en-US"/>
               </w:rPr>
               <w:t>1</w:t>
@@ -2019,12 +2662,19 @@
           </w:tcPr>
           <w:p>
             <w:pPr>
-              <w:rPr>
-                <w:lang w:val="en-US"/>
-              </w:rPr>
-            </w:pPr>
-            <w:r>
-              <w:rPr>
+              <w:jc w:val="both"/>
+              <w:rPr>
+                <w:rFonts w:ascii="Times New Roman" w:hAnsi="Times New Roman" w:cs="Times New Roman"/>
+                <w:sz w:val="24"/>
+                <w:szCs w:val="24"/>
+                <w:lang w:val="en-US"/>
+              </w:rPr>
+            </w:pPr>
+            <w:r>
+              <w:rPr>
+                <w:rFonts w:ascii="Times New Roman" w:hAnsi="Times New Roman" w:cs="Times New Roman"/>
+                <w:sz w:val="24"/>
+                <w:szCs w:val="24"/>
                 <w:lang w:val="en-US"/>
               </w:rPr>
               <w:t>5</w:t>
@@ -2037,12 +2687,19 @@
           </w:tcPr>
           <w:p>
             <w:pPr>
-              <w:rPr>
-                <w:lang w:val="en-US"/>
-              </w:rPr>
-            </w:pPr>
-            <w:r>
-              <w:rPr>
+              <w:jc w:val="both"/>
+              <w:rPr>
+                <w:rFonts w:ascii="Times New Roman" w:hAnsi="Times New Roman" w:cs="Times New Roman"/>
+                <w:sz w:val="24"/>
+                <w:szCs w:val="24"/>
+                <w:lang w:val="en-US"/>
+              </w:rPr>
+            </w:pPr>
+            <w:r>
+              <w:rPr>
+                <w:rFonts w:ascii="Times New Roman" w:hAnsi="Times New Roman" w:cs="Times New Roman"/>
+                <w:sz w:val="24"/>
+                <w:szCs w:val="24"/>
                 <w:lang w:val="en-US"/>
               </w:rPr>
               <w:t>0</w:t>
@@ -2057,12 +2714,19 @@
           </w:tcPr>
           <w:p>
             <w:pPr>
-              <w:rPr>
-                <w:lang w:val="en-US"/>
-              </w:rPr>
-            </w:pPr>
-            <w:r>
-              <w:rPr>
+              <w:jc w:val="both"/>
+              <w:rPr>
+                <w:rFonts w:ascii="Times New Roman" w:hAnsi="Times New Roman" w:cs="Times New Roman"/>
+                <w:sz w:val="24"/>
+                <w:szCs w:val="24"/>
+                <w:lang w:val="en-US"/>
+              </w:rPr>
+            </w:pPr>
+            <w:r>
+              <w:rPr>
+                <w:rFonts w:ascii="Times New Roman" w:hAnsi="Times New Roman" w:cs="Times New Roman"/>
+                <w:sz w:val="24"/>
+                <w:szCs w:val="24"/>
                 <w:lang w:val="en-US"/>
               </w:rPr>
               <w:t>PPP</w:t>
@@ -2075,12 +2739,19 @@
           </w:tcPr>
           <w:p>
             <w:pPr>
-              <w:rPr>
-                <w:lang w:val="en-US"/>
-              </w:rPr>
-            </w:pPr>
-            <w:r>
-              <w:rPr>
+              <w:jc w:val="both"/>
+              <w:rPr>
+                <w:rFonts w:ascii="Times New Roman" w:hAnsi="Times New Roman" w:cs="Times New Roman"/>
+                <w:sz w:val="24"/>
+                <w:szCs w:val="24"/>
+                <w:lang w:val="en-US"/>
+              </w:rPr>
+            </w:pPr>
+            <w:r>
+              <w:rPr>
+                <w:rFonts w:ascii="Times New Roman" w:hAnsi="Times New Roman" w:cs="Times New Roman"/>
+                <w:sz w:val="24"/>
+                <w:szCs w:val="24"/>
                 <w:lang w:val="en-US"/>
               </w:rPr>
               <w:t>0</w:t>
@@ -2093,12 +2764,19 @@
           </w:tcPr>
           <w:p>
             <w:pPr>
-              <w:rPr>
-                <w:lang w:val="en-US"/>
-              </w:rPr>
-            </w:pPr>
-            <w:r>
-              <w:rPr>
+              <w:jc w:val="both"/>
+              <w:rPr>
+                <w:rFonts w:ascii="Times New Roman" w:hAnsi="Times New Roman" w:cs="Times New Roman"/>
+                <w:sz w:val="24"/>
+                <w:szCs w:val="24"/>
+                <w:lang w:val="en-US"/>
+              </w:rPr>
+            </w:pPr>
+            <w:r>
+              <w:rPr>
+                <w:rFonts w:ascii="Times New Roman" w:hAnsi="Times New Roman" w:cs="Times New Roman"/>
+                <w:sz w:val="24"/>
+                <w:szCs w:val="24"/>
                 <w:lang w:val="en-US"/>
               </w:rPr>
               <w:t>1</w:t>
@@ -2111,12 +2789,19 @@
           </w:tcPr>
           <w:p>
             <w:pPr>
-              <w:rPr>
-                <w:lang w:val="en-US"/>
-              </w:rPr>
-            </w:pPr>
-            <w:r>
-              <w:rPr>
+              <w:jc w:val="both"/>
+              <w:rPr>
+                <w:rFonts w:ascii="Times New Roman" w:hAnsi="Times New Roman" w:cs="Times New Roman"/>
+                <w:sz w:val="24"/>
+                <w:szCs w:val="24"/>
+                <w:lang w:val="en-US"/>
+              </w:rPr>
+            </w:pPr>
+            <w:r>
+              <w:rPr>
+                <w:rFonts w:ascii="Times New Roman" w:hAnsi="Times New Roman" w:cs="Times New Roman"/>
+                <w:sz w:val="24"/>
+                <w:szCs w:val="24"/>
                 <w:lang w:val="en-US"/>
               </w:rPr>
               <w:t>0</w:t>
@@ -2129,12 +2814,19 @@
           </w:tcPr>
           <w:p>
             <w:pPr>
-              <w:rPr>
-                <w:lang w:val="en-US"/>
-              </w:rPr>
-            </w:pPr>
-            <w:r>
-              <w:rPr>
+              <w:jc w:val="both"/>
+              <w:rPr>
+                <w:rFonts w:ascii="Times New Roman" w:hAnsi="Times New Roman" w:cs="Times New Roman"/>
+                <w:sz w:val="24"/>
+                <w:szCs w:val="24"/>
+                <w:lang w:val="en-US"/>
+              </w:rPr>
+            </w:pPr>
+            <w:r>
+              <w:rPr>
+                <w:rFonts w:ascii="Times New Roman" w:hAnsi="Times New Roman" w:cs="Times New Roman"/>
+                <w:sz w:val="24"/>
+                <w:szCs w:val="24"/>
                 <w:lang w:val="en-US"/>
               </w:rPr>
               <w:t>1</w:t>
@@ -2147,12 +2839,19 @@
           </w:tcPr>
           <w:p>
             <w:pPr>
-              <w:rPr>
-                <w:lang w:val="en-US"/>
-              </w:rPr>
-            </w:pPr>
-            <w:r>
-              <w:rPr>
+              <w:jc w:val="both"/>
+              <w:rPr>
+                <w:rFonts w:ascii="Times New Roman" w:hAnsi="Times New Roman" w:cs="Times New Roman"/>
+                <w:sz w:val="24"/>
+                <w:szCs w:val="24"/>
+                <w:lang w:val="en-US"/>
+              </w:rPr>
+            </w:pPr>
+            <w:r>
+              <w:rPr>
+                <w:rFonts w:ascii="Times New Roman" w:hAnsi="Times New Roman" w:cs="Times New Roman"/>
+                <w:sz w:val="24"/>
+                <w:szCs w:val="24"/>
                 <w:lang w:val="en-US"/>
               </w:rPr>
               <w:t>0</w:t>
@@ -2163,41 +2862,231 @@
     </w:tbl>
     <w:p>
       <w:pPr>
-        <w:rPr>
+        <w:jc w:val="both"/>
+        <w:rPr>
+          <w:rFonts w:ascii="Times New Roman" w:hAnsi="Times New Roman" w:cs="Times New Roman"/>
+          <w:sz w:val="24"/>
+          <w:szCs w:val="24"/>
           <w:lang w:val="en-US"/>
         </w:rPr>
       </w:pPr>
     </w:p>
     <w:p>
       <w:pPr>
-        <w:rPr>
+        <w:jc w:val="both"/>
+        <w:rPr>
+          <w:rFonts w:ascii="Times New Roman" w:hAnsi="Times New Roman" w:cs="Times New Roman"/>
+          <w:sz w:val="24"/>
+          <w:szCs w:val="24"/>
           <w:lang w:val="en-US"/>
         </w:rPr>
       </w:pPr>
       <w:r>
         <w:rPr>
+          <w:rFonts w:ascii="Times New Roman" w:hAnsi="Times New Roman" w:cs="Times New Roman"/>
+          <w:sz w:val="24"/>
+          <w:szCs w:val="24"/>
           <w:lang w:val="en-US"/>
         </w:rPr>
         <w:t xml:space="preserve">The random forest could not predict any of the chapters for APC. For PPP, the random forest could not also predict any of the chapters. </w:t>
       </w:r>
-      <w:bookmarkStart w:id="0" w:name="_GoBack"/>
-      <w:bookmarkEnd w:id="0"/>
-      <w:r>
-        <w:rPr>
-          <w:lang w:val="en-US"/>
-        </w:rPr>
-        <w:t xml:space="preserve"> </w:t>
+      <w:r>
+        <w:rPr>
+          <w:rFonts w:ascii="Times New Roman" w:hAnsi="Times New Roman" w:cs="Times New Roman"/>
+          <w:sz w:val="24"/>
+          <w:szCs w:val="24"/>
+          <w:lang w:val="en-US"/>
+        </w:rPr>
+        <w:t xml:space="preserve">15 chapters of NDC Manifesto matches CPP writing styles and that of 2 </w:t>
+      </w:r>
+      <w:r>
+        <w:rPr>
+          <w:rFonts w:ascii="Times New Roman" w:hAnsi="Times New Roman" w:cs="Times New Roman"/>
+          <w:sz w:val="24"/>
+          <w:szCs w:val="24"/>
+          <w:lang w:val="en-US"/>
+        </w:rPr>
+        <w:t xml:space="preserve">chapters of </w:t>
+      </w:r>
+      <w:r>
+        <w:rPr>
+          <w:rFonts w:ascii="Times New Roman" w:hAnsi="Times New Roman" w:cs="Times New Roman"/>
+          <w:sz w:val="24"/>
+          <w:szCs w:val="24"/>
+          <w:lang w:val="en-US"/>
+        </w:rPr>
+        <w:t>NPP</w:t>
+      </w:r>
+      <w:r>
+        <w:rPr>
+          <w:rFonts w:ascii="Times New Roman" w:hAnsi="Times New Roman" w:cs="Times New Roman"/>
+          <w:sz w:val="24"/>
+          <w:szCs w:val="24"/>
+          <w:lang w:val="en-US"/>
+        </w:rPr>
+        <w:t xml:space="preserve"> Manifesto matches CPP writing styles</w:t>
+      </w:r>
+      <w:r>
+        <w:rPr>
+          <w:rFonts w:ascii="Times New Roman" w:hAnsi="Times New Roman" w:cs="Times New Roman"/>
+          <w:sz w:val="24"/>
+          <w:szCs w:val="24"/>
+          <w:lang w:val="en-US"/>
+        </w:rPr>
+        <w:t xml:space="preserve">. </w:t>
+      </w:r>
+      <w:r>
+        <w:rPr>
+          <w:rFonts w:ascii="Times New Roman" w:hAnsi="Times New Roman" w:cs="Times New Roman"/>
+          <w:sz w:val="24"/>
+          <w:szCs w:val="24"/>
+          <w:lang w:val="en-US"/>
+        </w:rPr>
+        <w:t>Out of 51 chapters t</w:t>
+      </w:r>
+      <w:r>
+        <w:rPr>
+          <w:rFonts w:ascii="Times New Roman" w:hAnsi="Times New Roman" w:cs="Times New Roman"/>
+          <w:sz w:val="24"/>
+          <w:szCs w:val="24"/>
+          <w:lang w:val="en-US"/>
+        </w:rPr>
+        <w:t>he random forest</w:t>
+      </w:r>
+      <w:r>
+        <w:rPr>
+          <w:rFonts w:ascii="Times New Roman" w:hAnsi="Times New Roman" w:cs="Times New Roman"/>
+          <w:sz w:val="24"/>
+          <w:szCs w:val="24"/>
+          <w:lang w:val="en-US"/>
+        </w:rPr>
+        <w:t xml:space="preserve"> could only correctly predict</w:t>
+      </w:r>
+      <w:r>
+        <w:rPr>
+          <w:rFonts w:ascii="Times New Roman" w:hAnsi="Times New Roman" w:cs="Times New Roman"/>
+          <w:sz w:val="24"/>
+          <w:szCs w:val="24"/>
+          <w:lang w:val="en-US"/>
+        </w:rPr>
+        <w:t xml:space="preserve"> 25 chapters of the CPP Manifesto. </w:t>
+      </w:r>
+      <w:r>
+        <w:rPr>
+          <w:rFonts w:ascii="Times New Roman" w:hAnsi="Times New Roman" w:cs="Times New Roman"/>
+          <w:sz w:val="24"/>
+          <w:szCs w:val="24"/>
+          <w:lang w:val="en-US"/>
+        </w:rPr>
+        <w:t>3 chapters of APC</w:t>
+      </w:r>
+      <w:r>
+        <w:rPr>
+          <w:rFonts w:ascii="Times New Roman" w:hAnsi="Times New Roman" w:cs="Times New Roman"/>
+          <w:sz w:val="24"/>
+          <w:szCs w:val="24"/>
+          <w:lang w:val="en-US"/>
+        </w:rPr>
+        <w:t xml:space="preserve"> Manifesto matches</w:t>
+      </w:r>
+      <w:r>
+        <w:rPr>
+          <w:rFonts w:ascii="Times New Roman" w:hAnsi="Times New Roman" w:cs="Times New Roman"/>
+          <w:sz w:val="24"/>
+          <w:szCs w:val="24"/>
+          <w:lang w:val="en-US"/>
+        </w:rPr>
+        <w:t xml:space="preserve"> N</w:t>
+      </w:r>
+      <w:r>
+        <w:rPr>
+          <w:rFonts w:ascii="Times New Roman" w:hAnsi="Times New Roman" w:cs="Times New Roman"/>
+          <w:sz w:val="24"/>
+          <w:szCs w:val="24"/>
+          <w:lang w:val="en-US"/>
+        </w:rPr>
+        <w:t>PP writing styles</w:t>
+      </w:r>
+      <w:r>
+        <w:rPr>
+          <w:rFonts w:ascii="Times New Roman" w:hAnsi="Times New Roman" w:cs="Times New Roman"/>
+          <w:sz w:val="24"/>
+          <w:szCs w:val="24"/>
+          <w:lang w:val="en-US"/>
+        </w:rPr>
+        <w:t>. 1 chapter of PPP</w:t>
+      </w:r>
+      <w:r>
+        <w:rPr>
+          <w:rFonts w:ascii="Times New Roman" w:hAnsi="Times New Roman" w:cs="Times New Roman"/>
+          <w:sz w:val="24"/>
+          <w:szCs w:val="24"/>
+          <w:lang w:val="en-US"/>
+        </w:rPr>
+        <w:t xml:space="preserve"> Manifesto matches</w:t>
+      </w:r>
+      <w:r>
+        <w:rPr>
+          <w:rFonts w:ascii="Times New Roman" w:hAnsi="Times New Roman" w:cs="Times New Roman"/>
+          <w:sz w:val="24"/>
+          <w:szCs w:val="24"/>
+          <w:lang w:val="en-US"/>
+        </w:rPr>
+        <w:t xml:space="preserve"> C</w:t>
+      </w:r>
+      <w:r>
+        <w:rPr>
+          <w:rFonts w:ascii="Times New Roman" w:hAnsi="Times New Roman" w:cs="Times New Roman"/>
+          <w:sz w:val="24"/>
+          <w:szCs w:val="24"/>
+          <w:lang w:val="en-US"/>
+        </w:rPr>
+        <w:t>PP</w:t>
+      </w:r>
+      <w:r>
+        <w:rPr>
+          <w:rFonts w:ascii="Times New Roman" w:hAnsi="Times New Roman" w:cs="Times New Roman"/>
+          <w:sz w:val="24"/>
+          <w:szCs w:val="24"/>
+          <w:lang w:val="en-US"/>
+        </w:rPr>
+        <w:t xml:space="preserve"> and NPP</w:t>
+      </w:r>
+      <w:r>
+        <w:rPr>
+          <w:rFonts w:ascii="Times New Roman" w:hAnsi="Times New Roman" w:cs="Times New Roman"/>
+          <w:sz w:val="24"/>
+          <w:szCs w:val="24"/>
+          <w:lang w:val="en-US"/>
+        </w:rPr>
+        <w:t xml:space="preserve"> writing styles</w:t>
+      </w:r>
+      <w:r>
+        <w:rPr>
+          <w:rFonts w:ascii="Times New Roman" w:hAnsi="Times New Roman" w:cs="Times New Roman"/>
+          <w:sz w:val="24"/>
+          <w:szCs w:val="24"/>
+          <w:lang w:val="en-US"/>
+        </w:rPr>
+        <w:t>.</w:t>
       </w:r>
     </w:p>
     <w:p>
       <w:pPr>
-        <w:rPr>
+        <w:jc w:val="both"/>
+        <w:rPr>
+          <w:rFonts w:ascii="Times New Roman" w:hAnsi="Times New Roman" w:cs="Times New Roman"/>
+          <w:sz w:val="24"/>
+          <w:szCs w:val="24"/>
           <w:lang w:val="en-US"/>
         </w:rPr>
       </w:pPr>
       <w:r>
         <w:rPr>
+          <w:rFonts w:ascii="Times New Roman" w:hAnsi="Times New Roman" w:cs="Times New Roman"/>
           <w:noProof/>
+          <w:sz w:val="24"/>
+          <w:szCs w:val="24"/>
           <w:lang w:eastAsia="en-GB"/>
         </w:rPr>
         <w:lastRenderedPageBreak/>
@@ -2246,22 +3135,33 @@
     </w:p>
     <w:p>
       <w:pPr>
-        <w:rPr>
+        <w:jc w:val="both"/>
+        <w:rPr>
+          <w:rFonts w:ascii="Times New Roman" w:hAnsi="Times New Roman" w:cs="Times New Roman"/>
           <w:b/>
+          <w:sz w:val="24"/>
+          <w:szCs w:val="24"/>
           <w:lang w:val="en-US"/>
         </w:rPr>
       </w:pPr>
     </w:p>
     <w:p>
       <w:pPr>
-        <w:rPr>
+        <w:jc w:val="both"/>
+        <w:rPr>
+          <w:rFonts w:ascii="Times New Roman" w:hAnsi="Times New Roman" w:cs="Times New Roman"/>
           <w:b/>
+          <w:sz w:val="24"/>
+          <w:szCs w:val="24"/>
           <w:lang w:val="en-US"/>
         </w:rPr>
       </w:pPr>
       <w:r>
         <w:rPr>
+          <w:rFonts w:ascii="Times New Roman" w:hAnsi="Times New Roman" w:cs="Times New Roman"/>
           <w:b/>
+          <w:sz w:val="24"/>
+          <w:szCs w:val="24"/>
           <w:lang w:val="en-US"/>
         </w:rPr>
         <w:t>Interpretation</w:t>
@@ -2269,66 +3169,100 @@
     </w:p>
     <w:p>
       <w:pPr>
-        <w:rPr>
+        <w:jc w:val="both"/>
+        <w:rPr>
+          <w:rFonts w:ascii="Times New Roman" w:hAnsi="Times New Roman" w:cs="Times New Roman"/>
+          <w:sz w:val="24"/>
+          <w:szCs w:val="24"/>
           <w:lang w:val="en-US"/>
         </w:rPr>
       </w:pPr>
       <w:r>
         <w:rPr>
+          <w:rFonts w:ascii="Times New Roman" w:hAnsi="Times New Roman" w:cs="Times New Roman"/>
+          <w:sz w:val="24"/>
+          <w:szCs w:val="24"/>
           <w:lang w:val="en-US"/>
         </w:rPr>
         <w:t>For most of the manifestos analyzed by the program</w:t>
       </w:r>
       <w:r>
         <w:rPr>
+          <w:rFonts w:ascii="Times New Roman" w:hAnsi="Times New Roman" w:cs="Times New Roman"/>
+          <w:sz w:val="24"/>
+          <w:szCs w:val="24"/>
           <w:lang w:val="en-US"/>
         </w:rPr>
         <w:t>,</w:t>
       </w:r>
       <w:r>
         <w:rPr>
+          <w:rFonts w:ascii="Times New Roman" w:hAnsi="Times New Roman" w:cs="Times New Roman"/>
+          <w:sz w:val="24"/>
+          <w:szCs w:val="24"/>
           <w:lang w:val="en-US"/>
         </w:rPr>
         <w:t xml:space="preserve"> the number of common words between them were less than twenty </w:t>
       </w:r>
       <w:r>
         <w:rPr>
+          <w:rFonts w:ascii="Times New Roman" w:hAnsi="Times New Roman" w:cs="Times New Roman"/>
+          <w:sz w:val="24"/>
+          <w:szCs w:val="24"/>
           <w:lang w:val="en-US"/>
         </w:rPr>
         <w:t>hence it is safe to assume that they were driving at different messages</w:t>
       </w:r>
       <w:r>
         <w:rPr>
+          <w:rFonts w:ascii="Times New Roman" w:hAnsi="Times New Roman" w:cs="Times New Roman"/>
+          <w:sz w:val="24"/>
+          <w:szCs w:val="24"/>
           <w:lang w:val="en-US"/>
         </w:rPr>
         <w:t>. Howev</w:t>
       </w:r>
       <w:r>
         <w:rPr>
+          <w:rFonts w:ascii="Times New Roman" w:hAnsi="Times New Roman" w:cs="Times New Roman"/>
+          <w:sz w:val="24"/>
+          <w:szCs w:val="24"/>
           <w:lang w:val="en-US"/>
         </w:rPr>
         <w:t xml:space="preserve">er for PPP-2016-part2 and APC, </w:t>
       </w:r>
       <w:r>
         <w:rPr>
+          <w:rFonts w:ascii="Times New Roman" w:hAnsi="Times New Roman" w:cs="Times New Roman"/>
+          <w:sz w:val="24"/>
+          <w:szCs w:val="24"/>
           <w:lang w:val="en-US"/>
         </w:rPr>
         <w:t>PPP-2016-part2</w:t>
       </w:r>
       <w:r>
         <w:rPr>
+          <w:rFonts w:ascii="Times New Roman" w:hAnsi="Times New Roman" w:cs="Times New Roman"/>
+          <w:sz w:val="24"/>
+          <w:szCs w:val="24"/>
           <w:lang w:val="en-US"/>
         </w:rPr>
         <w:t xml:space="preserve"> and PPP, NDC-2016-part2 and PPP, CPP-2016-part2 and PPP had a commonality of more than 20 words whiles NPP-2016-part2 and PPP manifestos had over 60 words in common</w:t>
       </w:r>
       <w:r>
         <w:rPr>
+          <w:rFonts w:ascii="Times New Roman" w:hAnsi="Times New Roman" w:cs="Times New Roman"/>
+          <w:sz w:val="24"/>
+          <w:szCs w:val="24"/>
           <w:lang w:val="en-US"/>
         </w:rPr>
         <w:t>.  Thus it can safely be assumed that the above stated manifestos were driving at similar interest and policies</w:t>
       </w:r>
       <w:r>
         <w:rPr>
+          <w:rFonts w:ascii="Times New Roman" w:hAnsi="Times New Roman" w:cs="Times New Roman"/>
+          <w:sz w:val="24"/>
+          <w:szCs w:val="24"/>
           <w:lang w:val="en-US"/>
         </w:rPr>
         <w:t>.</w:t>
@@ -2340,9 +3274,12 @@
         <w:shd w:val="clear" w:color="auto" w:fill="FFFFFF"/>
         <w:wordWrap w:val="0"/>
         <w:spacing w:line="225" w:lineRule="atLeast"/>
-        <w:rPr>
-          <w:rFonts w:ascii="Lucida Console" w:hAnsi="Lucida Console"/>
+        <w:jc w:val="both"/>
+        <w:rPr>
+          <w:rFonts w:ascii="Times New Roman" w:hAnsi="Times New Roman" w:cs="Times New Roman"/>
           <w:color w:val="000000"/>
+          <w:sz w:val="24"/>
+          <w:szCs w:val="24"/>
         </w:rPr>
       </w:pPr>
     </w:p>
@@ -2352,15 +3289,22 @@
         <w:shd w:val="clear" w:color="auto" w:fill="FFFFFF"/>
         <w:wordWrap w:val="0"/>
         <w:spacing w:line="225" w:lineRule="atLeast"/>
-        <w:rPr>
-          <w:rFonts w:ascii="Lucida Console" w:hAnsi="Lucida Console"/>
+        <w:jc w:val="both"/>
+        <w:rPr>
+          <w:rFonts w:ascii="Times New Roman" w:hAnsi="Times New Roman" w:cs="Times New Roman"/>
           <w:color w:val="000000"/>
+          <w:sz w:val="24"/>
+          <w:szCs w:val="24"/>
         </w:rPr>
       </w:pPr>
     </w:p>
     <w:p>
       <w:pPr>
-        <w:rPr>
+        <w:jc w:val="both"/>
+        <w:rPr>
+          <w:rFonts w:ascii="Times New Roman" w:hAnsi="Times New Roman" w:cs="Times New Roman"/>
+          <w:sz w:val="24"/>
+          <w:szCs w:val="24"/>
           <w:lang w:val="en-US"/>
         </w:rPr>
       </w:pPr>

</xml_diff>